<commit_message>
tanulmany_szoveg.docx update (sect. 4, 5, 6, 7)
</commit_message>
<xml_diff>
--- a/tanulmany_szoveg.docx
+++ b/tanulmany_szoveg.docx
@@ -7,81 +7,31 @@
         <w:pStyle w:val="Cm"/>
         <w:jc w:val="center"/>
       </w:pPr>
-      <w:proofErr w:type="spellStart"/>
-      <w:r>
-        <w:t>Accelerate</w:t>
-      </w:r>
-      <w:proofErr w:type="spellEnd"/>
+      <w:r>
+        <w:t>Accelerate Distributed Joins with Predicate Transfer</w:t>
+      </w:r>
+    </w:p>
+    <w:p>
+      <w:pPr>
+        <w:pStyle w:val="Cmsor1"/>
+      </w:pPr>
+      <w:r>
+        <w:t xml:space="preserve">1. </w:t>
+      </w:r>
+      <w:r>
+        <w:t>Bevezetés</w:t>
+      </w:r>
+    </w:p>
+    <w:p>
+      <w:pPr>
+        <w:jc w:val="both"/>
+      </w:pPr>
+      <w:r>
+        <w:t>Az adatbázis lekérdezések feldolgozásánál a join az egyik legfontosabb művelet.</w:t>
+      </w:r>
       <w:r>
         <w:t xml:space="preserve"> </w:t>
       </w:r>
-      <w:proofErr w:type="spellStart"/>
-      <w:r>
-        <w:t>Distributed</w:t>
-      </w:r>
-      <w:proofErr w:type="spellEnd"/>
-      <w:r>
-        <w:t xml:space="preserve"> </w:t>
-      </w:r>
-      <w:proofErr w:type="spellStart"/>
-      <w:r>
-        <w:t>Joins</w:t>
-      </w:r>
-      <w:proofErr w:type="spellEnd"/>
-      <w:r>
-        <w:t xml:space="preserve"> </w:t>
-      </w:r>
-      <w:proofErr w:type="spellStart"/>
-      <w:r>
-        <w:t>with</w:t>
-      </w:r>
-      <w:proofErr w:type="spellEnd"/>
-      <w:r>
-        <w:t xml:space="preserve"> </w:t>
-      </w:r>
-      <w:proofErr w:type="spellStart"/>
-      <w:r>
-        <w:t>Predicate</w:t>
-      </w:r>
-      <w:proofErr w:type="spellEnd"/>
-      <w:r>
-        <w:t xml:space="preserve"> </w:t>
-      </w:r>
-      <w:proofErr w:type="spellStart"/>
-      <w:r>
-        <w:t>Transfer</w:t>
-      </w:r>
-      <w:proofErr w:type="spellEnd"/>
-    </w:p>
-    <w:p>
-      <w:pPr>
-        <w:pStyle w:val="Cmsor1"/>
-      </w:pPr>
-      <w:r>
-        <w:t xml:space="preserve">1. </w:t>
-      </w:r>
-      <w:r>
-        <w:t>Bevezetés</w:t>
-      </w:r>
-    </w:p>
-    <w:p>
-      <w:pPr>
-        <w:jc w:val="both"/>
-      </w:pPr>
-      <w:r>
-        <w:t xml:space="preserve">Az adatbázis lekérdezések feldolgozásánál a </w:t>
-      </w:r>
-      <w:proofErr w:type="spellStart"/>
-      <w:r>
-        <w:t>join</w:t>
-      </w:r>
-      <w:proofErr w:type="spellEnd"/>
-      <w:r>
-        <w:t xml:space="preserve"> az egyik legfontosabb művelet.</w:t>
-      </w:r>
-      <w:r>
-        <w:t xml:space="preserve"> </w:t>
-      </w:r>
       <w:r>
         <w:t xml:space="preserve">A többtáblás kapcsolásoknál </w:t>
       </w:r>
@@ -95,84 +45,12 @@
         <w:t xml:space="preserve"> amelyekre nincs szükség a lekérdezés eredményéhez. </w:t>
       </w:r>
       <w:r>
-        <w:t>Az ehhez a megközelítéshez tartozó technikák közé tartoznak a predikátum-letolás (</w:t>
-      </w:r>
-      <w:proofErr w:type="spellStart"/>
-      <w:r>
-        <w:t>predicate</w:t>
-      </w:r>
-      <w:proofErr w:type="spellEnd"/>
-      <w:r>
-        <w:t xml:space="preserve"> </w:t>
-      </w:r>
-      <w:proofErr w:type="spellStart"/>
-      <w:r>
-        <w:t>pushdown</w:t>
-      </w:r>
-      <w:proofErr w:type="spellEnd"/>
-      <w:r>
-        <w:t>), a félkapcsolás (</w:t>
-      </w:r>
-      <w:proofErr w:type="spellStart"/>
-      <w:r>
-        <w:t>semi-join</w:t>
-      </w:r>
-      <w:proofErr w:type="spellEnd"/>
-      <w:r>
-        <w:t xml:space="preserve">), a </w:t>
-      </w:r>
-      <w:proofErr w:type="spellStart"/>
-      <w:r>
-        <w:t>Yannakakis</w:t>
-      </w:r>
-      <w:proofErr w:type="spellEnd"/>
-      <w:r>
-        <w:t>-algoritmus, a Bloom-</w:t>
-      </w:r>
-      <w:proofErr w:type="spellStart"/>
-      <w:r>
-        <w:t>join</w:t>
-      </w:r>
-      <w:proofErr w:type="spellEnd"/>
-      <w:r>
-        <w:t xml:space="preserve"> és a predikátum-átvitel (</w:t>
-      </w:r>
-      <w:proofErr w:type="spellStart"/>
-      <w:r>
-        <w:t>predicate</w:t>
-      </w:r>
-      <w:proofErr w:type="spellEnd"/>
-      <w:r>
-        <w:t xml:space="preserve"> </w:t>
-      </w:r>
-      <w:proofErr w:type="spellStart"/>
-      <w:r>
-        <w:t>transfer</w:t>
-      </w:r>
-      <w:proofErr w:type="spellEnd"/>
-      <w:r>
-        <w:t>).</w:t>
-      </w:r>
-    </w:p>
-    <w:p>
-      <w:r>
-        <w:t xml:space="preserve">A </w:t>
-      </w:r>
-      <w:proofErr w:type="spellStart"/>
-      <w:r>
-        <w:t>predicate</w:t>
-      </w:r>
-      <w:proofErr w:type="spellEnd"/>
-      <w:r>
-        <w:t xml:space="preserve"> </w:t>
-      </w:r>
-      <w:proofErr w:type="spellStart"/>
-      <w:r>
-        <w:t>transfer</w:t>
-      </w:r>
-      <w:proofErr w:type="spellEnd"/>
-      <w:r>
-        <w:t xml:space="preserve"> ezek közül a legkorszerűbb. Azonba van kettő fő korlátja:</w:t>
+        <w:t>Az ehhez a megközelítéshez tartozó technikák közé tartoznak a predikátum-letolás (predicate pushdown), a félkapcsolás (semi-join), a Yannakakis-algoritmus, a Bloom-join és a predikátum-átvitel (predicate transfer).</w:t>
+      </w:r>
+    </w:p>
+    <w:p>
+      <w:r>
+        <w:t>A predicate transfer ezek közül a legkorszerűbb. Azonba van kettő fő korlátja:</w:t>
       </w:r>
     </w:p>
     <w:p>
@@ -205,23 +83,7 @@
       </w:r>
       <w:r>
         <w:br/>
-        <w:t xml:space="preserve">A tervezés tovább bonyolódik, ha a kapcsolt táblák különböző kulcsok mentén vannak </w:t>
-      </w:r>
-      <w:proofErr w:type="spellStart"/>
-      <w:r>
-        <w:t>particionálva</w:t>
-      </w:r>
-      <w:proofErr w:type="spellEnd"/>
-      <w:r>
-        <w:t xml:space="preserve">, ami a Bloom-szűrők </w:t>
-      </w:r>
-      <w:proofErr w:type="spellStart"/>
-      <w:r>
-        <w:t>újraparticionálását</w:t>
-      </w:r>
-      <w:proofErr w:type="spellEnd"/>
-      <w:r>
-        <w:t xml:space="preserve"> is szükségessé teheti.</w:t>
+        <w:t>A tervezés tovább bonyolódik, ha a kapcsolt táblák különböző kulcsok mentén vannak particionálva, ami a Bloom-szűrők újraparticionálását is szükségessé teheti.</w:t>
       </w:r>
     </w:p>
     <w:p>
@@ -251,7 +113,13 @@
         <w:t xml:space="preserve"> </w:t>
       </w:r>
       <w:r>
-        <w:t>Bizonyos predikátum-átviteli lépések nem szűrnek ki egyetlen sort sem a céltáblából, ezáltal többletköltséget okoznak anélkül, hogy gyorsulást eredményeznének.</w:t>
+        <w:t xml:space="preserve">Bizonyos predikátum-átviteli lépések nem szűrnek ki egyetlen sort sem a </w:t>
+      </w:r>
+      <w:r>
+        <w:t>céltáblából</w:t>
+      </w:r>
+      <w:r>
+        <w:t>, ezáltal többletköltséget okoznak anélkül, hogy gyorsulást eredményeznének.</w:t>
       </w:r>
     </w:p>
     <w:p>
@@ -288,15 +156,7 @@
         <w:t>M</w:t>
       </w:r>
       <w:r>
-        <w:t xml:space="preserve">ásrészt egy metszési algoritmust </w:t>
-      </w:r>
-      <w:proofErr w:type="spellStart"/>
-      <w:r>
-        <w:t>dolgoz</w:t>
-      </w:r>
-      <w:proofErr w:type="spellEnd"/>
-      <w:r>
-        <w:t xml:space="preserve"> ki, amely eltávolítja a felesleges, teljesítményt nem javító átviteleket.</w:t>
+        <w:t>ásrészt egy metszési algoritmust dolgoz ki, amely eltávolítja a felesleges, teljesítményt nem javító átviteleket.</w:t>
       </w:r>
     </w:p>
     <w:p>
@@ -307,49 +167,21 @@
           <w:numId w:val="18"/>
         </w:numPr>
       </w:pPr>
-      <w:proofErr w:type="spellStart"/>
       <w:r>
         <w:rPr>
           <w:b/>
           <w:bCs/>
         </w:rPr>
-        <w:t>Join</w:t>
-      </w:r>
-      <w:proofErr w:type="spellEnd"/>
-      <w:r>
-        <w:rPr>
-          <w:b/>
-          <w:bCs/>
-        </w:rPr>
-        <w:t xml:space="preserve"> </w:t>
-      </w:r>
-      <w:proofErr w:type="spellStart"/>
-      <w:r>
-        <w:rPr>
-          <w:b/>
-          <w:bCs/>
-        </w:rPr>
-        <w:t>key</w:t>
-      </w:r>
-      <w:proofErr w:type="spellEnd"/>
-      <w:r>
-        <w:rPr>
-          <w:b/>
-          <w:bCs/>
-        </w:rPr>
-        <w:t xml:space="preserve"> </w:t>
-      </w:r>
-      <w:proofErr w:type="spellStart"/>
-      <w:r>
-        <w:rPr>
-          <w:b/>
-          <w:bCs/>
-        </w:rPr>
-        <w:t>containment</w:t>
-      </w:r>
-      <w:proofErr w:type="spellEnd"/>
-      <w:r>
-        <w:t>: a céltábla kapcsolási kulcsa a forrás tábla kapcsolási kulcsának részhalmaza, még a meglévő predikátumok figyelembevétele előtt.</w:t>
+        <w:t>Join key containment</w:t>
+      </w:r>
+      <w:r>
+        <w:t xml:space="preserve">: a </w:t>
+      </w:r>
+      <w:r>
+        <w:t>céltábla</w:t>
+      </w:r>
+      <w:r>
+        <w:t xml:space="preserve"> kapcsolási kulcsa a forrás tábla kapcsolási kulcsának részhalmaza, még a meglévő predikátumok figyelembevétele előtt.</w:t>
       </w:r>
     </w:p>
     <w:p>
@@ -360,33 +192,21 @@
           <w:numId w:val="17"/>
         </w:numPr>
       </w:pPr>
-      <w:proofErr w:type="spellStart"/>
       <w:r>
         <w:rPr>
           <w:b/>
           <w:bCs/>
         </w:rPr>
-        <w:t>Predicate</w:t>
-      </w:r>
-      <w:proofErr w:type="spellEnd"/>
-      <w:r>
-        <w:rPr>
-          <w:b/>
-          <w:bCs/>
-        </w:rPr>
-        <w:t xml:space="preserve"> </w:t>
-      </w:r>
-      <w:proofErr w:type="spellStart"/>
-      <w:r>
-        <w:rPr>
-          <w:b/>
-          <w:bCs/>
-        </w:rPr>
-        <w:t>containment</w:t>
-      </w:r>
-      <w:proofErr w:type="spellEnd"/>
-      <w:r>
-        <w:t>: a céltábla predikátumai legalább olyan szelektívek, mint a forráséi.</w:t>
+        <w:t>Predicate containment</w:t>
+      </w:r>
+      <w:r>
+        <w:t xml:space="preserve">: a </w:t>
+      </w:r>
+      <w:r>
+        <w:t>céltábla</w:t>
+      </w:r>
+      <w:r>
+        <w:t xml:space="preserve"> predikátumai legalább olyan szelektívek, mint a forráséi.</w:t>
       </w:r>
     </w:p>
     <w:p>
@@ -414,96 +234,22 @@
       <w:r>
         <w:t xml:space="preserve"> - </w:t>
       </w:r>
-      <w:proofErr w:type="spellStart"/>
-      <w:r>
-        <w:t>Predicate</w:t>
-      </w:r>
-      <w:proofErr w:type="spellEnd"/>
-      <w:r>
-        <w:t xml:space="preserve"> </w:t>
-      </w:r>
-      <w:proofErr w:type="spellStart"/>
-      <w:r>
-        <w:t>Transfer</w:t>
-      </w:r>
-      <w:proofErr w:type="spellEnd"/>
+      <w:r>
+        <w:t>Predicate Transfer</w:t>
+      </w:r>
     </w:p>
     <w:p>
       <w:pPr>
         <w:jc w:val="both"/>
       </w:pPr>
       <w:r>
-        <w:t xml:space="preserve">A predikátum-átvitel a modern adatbázisok egyik legfejlettebb előszűrési technikája, amely a klasszikus </w:t>
-      </w:r>
-      <w:proofErr w:type="spellStart"/>
-      <w:r>
-        <w:t>Yannakakis</w:t>
-      </w:r>
-      <w:proofErr w:type="spellEnd"/>
-      <w:r>
-        <w:t>-algoritmus továbbfejlesztett változ</w:t>
+        <w:t>A predikátum-átvitel a modern adatbázisok egyik legfejlettebb előszűrési technikája, amely a klasszikus Yannakakis-algoritmus továbbfejlesztett változ</w:t>
       </w:r>
       <w:r>
         <w:t>ata</w:t>
       </w:r>
       <w:r>
-        <w:t xml:space="preserve"> A </w:t>
-      </w:r>
-      <w:proofErr w:type="spellStart"/>
-      <w:r>
-        <w:t>Yannakakis</w:t>
-      </w:r>
-      <w:proofErr w:type="spellEnd"/>
-      <w:r>
-        <w:t xml:space="preserve">-algoritmus eredetileg </w:t>
-      </w:r>
-      <w:proofErr w:type="spellStart"/>
-      <w:r>
-        <w:t>aciklikus</w:t>
-      </w:r>
-      <w:proofErr w:type="spellEnd"/>
-      <w:r>
-        <w:t xml:space="preserve"> lekérdezések hatékony feldolgozására készült, és képes előzetesen eltávolítani a kapcsolt táblák azon sorait, amelyek nem fognak megjelenni a lekérdezés eredményében. Az algoritmus elméletileg bizonyítottan hatékony, hiszen futásideje arányos a bemeneti adatok és a lekérdezés kimenetének </w:t>
-      </w:r>
-      <w:proofErr w:type="spellStart"/>
-      <w:r>
-        <w:t>összméretével</w:t>
-      </w:r>
-      <w:proofErr w:type="spellEnd"/>
-      <w:r>
-        <w:t xml:space="preserve"> (</w:t>
-      </w:r>
-      <w:proofErr w:type="gramStart"/>
-      <w:r>
-        <w:t>O(</w:t>
-      </w:r>
-      <w:proofErr w:type="gramEnd"/>
-      <w:r>
-        <w:t>N + OUT)). Működése két fő lépésből áll: az úgynevezett előremenő (</w:t>
-      </w:r>
-      <w:proofErr w:type="spellStart"/>
-      <w:r>
-        <w:t>forward</w:t>
-      </w:r>
-      <w:proofErr w:type="spellEnd"/>
-      <w:r>
-        <w:t>) és visszamenő (</w:t>
-      </w:r>
-      <w:proofErr w:type="spellStart"/>
-      <w:r>
-        <w:t>backward</w:t>
-      </w:r>
-      <w:proofErr w:type="spellEnd"/>
-      <w:r>
-        <w:t>) fázisból, amelyek során félkapcsolások (</w:t>
-      </w:r>
-      <w:proofErr w:type="spellStart"/>
-      <w:r>
-        <w:t>semi-joins</w:t>
-      </w:r>
-      <w:proofErr w:type="spellEnd"/>
-      <w:r>
-        <w:t>) segítségével fokozatosan csökkenti a kapcsolásban részt vevő táblák méretét.</w:t>
+        <w:t xml:space="preserve"> A Yannakakis-algoritmus eredetileg aciklikus lekérdezések hatékony feldolgozására készült, és képes előzetesen eltávolítani a kapcsolt táblák azon sorait, amelyek nem fognak megjelenni a lekérdezés eredményében. Az algoritmus elméletileg bizonyítottan hatékony, hiszen futásideje arányos a bemeneti adatok és a lekérdezés kimenetének összméretével (O(N + OUT)). Működése két fő lépésből áll: az úgynevezett előremenő (forward) és visszamenő (backward) fázisból, amelyek során félkapcsolások (semi-joins) segítségével fokozatosan csökkenti a kapcsolásban részt vevő táblák méretét.</w:t>
       </w:r>
     </w:p>
     <w:p>
@@ -511,31 +257,7 @@
         <w:jc w:val="both"/>
       </w:pPr>
       <w:r>
-        <w:t>Az algoritmus a lekérdezéshez egy úgynevezett kapcsolási fát (</w:t>
-      </w:r>
-      <w:proofErr w:type="spellStart"/>
-      <w:r>
-        <w:t>join</w:t>
-      </w:r>
-      <w:proofErr w:type="spellEnd"/>
-      <w:r>
-        <w:t xml:space="preserve"> </w:t>
-      </w:r>
-      <w:proofErr w:type="spellStart"/>
-      <w:r>
-        <w:t>tree</w:t>
-      </w:r>
-      <w:proofErr w:type="spellEnd"/>
-      <w:r>
-        <w:t>) hoz létre, amelyben a csomópontok a táblákat, az élek pedig az egyenlőségi kapcsolásokat (</w:t>
-      </w:r>
-      <w:proofErr w:type="spellStart"/>
-      <w:r>
-        <w:t>equi-joins</w:t>
-      </w:r>
-      <w:proofErr w:type="spellEnd"/>
-      <w:r>
-        <w:t xml:space="preserve">) jelölik. Az előremenő fázisban az algoritmus a fa leveleitől indul, és a gyermektáblák felhasználásával szűri a szülőtáblák adatait. A visszamenő fázis ezzel ellentétes irányban halad: a szülőtáblák segítségével szűri vissza a gyermektáblákat. A két fázis végrehajtása után a rendszer már jelentősen kisebb táblákon tudja elvégezni a tényleges kapcsolási műveletet, ami </w:t>
+        <w:t xml:space="preserve">Az algoritmus a lekérdezéshez egy úgynevezett kapcsolási fát (join tree) hoz létre, amelyben a csomópontok a táblákat, az élek pedig az egyenlőségi kapcsolásokat (equi-joins) jelölik. Az előremenő fázisban az algoritmus a fa leveleitől indul, és a gyermektáblák felhasználásával szűri a szülőtáblák adatait. A visszamenő fázis ezzel ellentétes irányban halad: a szülőtáblák segítségével szűri vissza a gyermektáblákat. A két fázis végrehajtása után a rendszer már jelentősen kisebb táblákon tudja elvégezni a tényleges kapcsolási műveletet, ami </w:t>
       </w:r>
       <w:r>
         <w:t>komolyabb</w:t>
@@ -548,21 +270,8 @@
       <w:pPr>
         <w:jc w:val="both"/>
       </w:pPr>
-      <w:proofErr w:type="spellStart"/>
-      <w:r>
-        <w:t>Yannakakis</w:t>
-      </w:r>
-      <w:proofErr w:type="spellEnd"/>
-      <w:r>
-        <w:t xml:space="preserve">-algoritmus elméleti szempontból optimálisnak tekinthető, gyakorlati alkalmazása a modern adatbázisokban korlátozott. Ennek fő oka a félkapcsolások nagy memóriaigénye és a </w:t>
-      </w:r>
-      <w:proofErr w:type="spellStart"/>
-      <w:r>
-        <w:t>hash</w:t>
-      </w:r>
-      <w:proofErr w:type="spellEnd"/>
-      <w:r>
-        <w:t>-tábla műveletek magas költsége, amelyek a valós rendszerekben komoly teljesítményproblémákat okozhatnak. Ezt a hátrányt küszöböli ki a predikátum-átvitel, amely a félkapcsolások helyett Bloom-szűrőket használ az előszűréshez. A Bloom-szűrők bit-szintű reprezentációt alkalmaznak, aminek köszönhetően a szűrési folyamat gyors és memóriahatékony. A szűrőben előforduló hamis pozitív találatok nem befolyásolják a lekérdezés helyességét, mivel azokat a kapcsolási fázis során a rendszer eltávolítja. Emellett ezek a hamis pozitívok a teljesítményre is minimális hatást gyakorolnak.</w:t>
+      <w:r>
+        <w:t>Yannakakis-algoritmus elméleti szempontból optimálisnak tekinthető, gyakorlati alkalmazása a modern adatbázisokban korlátozott. Ennek fő oka a félkapcsolások nagy memóriaigénye és a hash-tábla műveletek magas költsége, amelyek a valós rendszerekben komoly teljesítményproblémákat okozhatnak. Ezt a hátrányt küszöböli ki a predikátum-átvitel, amely a félkapcsolások helyett Bloom-szűrőket használ az előszűréshez. A Bloom-szűrők bit-szintű reprezentációt alkalmaznak, aminek köszönhetően a szűrési folyamat gyors és memóriahatékony. A szűrőben előforduló hamis pozitív találatok nem befolyásolják a lekérdezés helyességét, mivel azokat a kapcsolási fázis során a rendszer eltávolítja. Emellett ezek a hamis pozitívok a teljesítményre is minimális hatást gyakorolnak.</w:t>
       </w:r>
     </w:p>
     <w:p>
@@ -570,37 +279,13 @@
         <w:jc w:val="both"/>
       </w:pPr>
       <w:r>
-        <w:t>A predikátum-átvitel működése egy sor egymásra épülő átvitelből (</w:t>
-      </w:r>
-      <w:proofErr w:type="spellStart"/>
-      <w:r>
-        <w:t>transfer</w:t>
-      </w:r>
-      <w:proofErr w:type="spellEnd"/>
-      <w:r>
-        <w:t xml:space="preserve"> </w:t>
-      </w:r>
-      <w:proofErr w:type="spellStart"/>
-      <w:r>
-        <w:t>step</w:t>
-      </w:r>
-      <w:proofErr w:type="spellEnd"/>
-      <w:r>
-        <w:t xml:space="preserve">) áll, ahol minden egyes lépésben egy forrástábla kapcsolási kulcsa alapján Bloom-szűrő készül, amelyet a </w:t>
+        <w:t xml:space="preserve">A predikátum-átvitel működése egy sor egymásra épülő átvitelből (transfer step) áll, ahol minden egyes lépésben egy forrástábla kapcsolási kulcsa alapján Bloom-szűrő készül, amelyet a </w:t>
       </w:r>
       <w:r>
         <w:t>céltábla</w:t>
       </w:r>
       <w:r>
-        <w:t xml:space="preserve"> előszűrésére használnak. A további lépések már a korábban leszűrt táblákkal dolgoznak, így a folyamat iteratívan egyre kisebb adathalmazokat hoz létre. A technika </w:t>
-      </w:r>
-      <w:proofErr w:type="spellStart"/>
-      <w:r>
-        <w:t>kétirányú</w:t>
-      </w:r>
-      <w:proofErr w:type="spellEnd"/>
-      <w:r>
-        <w:t xml:space="preserve">: először előremenő, majd visszamenő szakaszban hajtja végre az átviteleket. </w:t>
+        <w:t xml:space="preserve"> előszűrésére használnak. A további lépések már a korábban leszűrt táblákkal dolgoznak, így a folyamat iteratívan egyre kisebb adathalmazokat hoz létre. A technika kétirányú: először előremenő, majd visszamenő szakaszban hajtja végre az átviteleket. </w:t>
       </w:r>
     </w:p>
     <w:p>
@@ -625,42 +310,16 @@
       <w:r>
         <w:t xml:space="preserve">Elosztott kapcsolás - </w:t>
       </w:r>
-      <w:proofErr w:type="spellStart"/>
-      <w:r>
-        <w:t>Distributed</w:t>
-      </w:r>
-      <w:proofErr w:type="spellEnd"/>
-      <w:r>
-        <w:t xml:space="preserve"> </w:t>
-      </w:r>
-      <w:proofErr w:type="spellStart"/>
-      <w:r>
-        <w:t>Joins</w:t>
-      </w:r>
-      <w:proofErr w:type="spellEnd"/>
+      <w:r>
+        <w:t>Distributed Joins</w:t>
+      </w:r>
     </w:p>
     <w:p>
       <w:pPr>
         <w:jc w:val="both"/>
       </w:pPr>
       <w:r>
-        <w:t>Elosztott adatbázis-környezetben, ahol a táblák adatai több csomópontra vannak felosztva, a kapcsolások (</w:t>
-      </w:r>
-      <w:proofErr w:type="spellStart"/>
-      <w:r>
-        <w:t>join</w:t>
-      </w:r>
-      <w:proofErr w:type="spellEnd"/>
-      <w:r>
-        <w:t xml:space="preserve"> műveletek) nem mindig hajthatók végre közvetlenül. Ennek oka, hogy a táblák eltérő oszlopok alapján lehetnek </w:t>
-      </w:r>
-      <w:proofErr w:type="spellStart"/>
-      <w:r>
-        <w:t>particionálva</w:t>
-      </w:r>
-      <w:proofErr w:type="spellEnd"/>
-      <w:r>
-        <w:t xml:space="preserve">, amelyek nem feltétlenül egyeznek meg a kapcsolási kulccsal. Az ilyen helyzetek kezelésére két elterjedt stratégiát alkalmaznak: </w:t>
+        <w:t xml:space="preserve">Elosztott adatbázis-környezetben, ahol a táblák adatai több csomópontra vannak felosztva, a kapcsolások (join műveletek) nem mindig hajthatók végre közvetlenül. Ennek oka, hogy a táblák eltérő oszlopok alapján lehetnek particionálva, amelyek nem feltétlenül egyeznek meg a kapcsolási kulccsal. Az ilyen helyzetek kezelésére két elterjedt stratégiát alkalmaznak: </w:t>
       </w:r>
     </w:p>
     <w:p>
@@ -676,23 +335,7 @@
           <w:b/>
           <w:bCs/>
         </w:rPr>
-        <w:t xml:space="preserve">A </w:t>
-      </w:r>
-      <w:proofErr w:type="spellStart"/>
-      <w:r>
-        <w:rPr>
-          <w:b/>
-          <w:bCs/>
-        </w:rPr>
-        <w:t>broadcast</w:t>
-      </w:r>
-      <w:proofErr w:type="spellEnd"/>
-      <w:r>
-        <w:rPr>
-          <w:b/>
-          <w:bCs/>
-        </w:rPr>
-        <w:t>-alapú kapcsolás</w:t>
+        <w:t>A broadcast-alapú kapcsolás</w:t>
       </w:r>
       <w:r>
         <w:t xml:space="preserve"> során az egyik táblát</w:t>
@@ -701,47 +344,7 @@
         <w:t>,</w:t>
       </w:r>
       <w:r>
-        <w:t xml:space="preserve"> minden csomópontra továbbítják, majd az egyes csomópontokon ez a tábla kerül összekapcsolásra a helyileg tárolt partícióval. Ez a módszer különösen hatékony, ha az egyik tábla lényegesen kisebb a másiknál, mivel csökkenti a hálózati adatforgalmat. Külső kapcsolások esetében azonban korlátozások érvényesek: például </w:t>
-      </w:r>
-      <w:proofErr w:type="spellStart"/>
-      <w:r>
-        <w:t>left</w:t>
-      </w:r>
-      <w:proofErr w:type="spellEnd"/>
-      <w:r>
-        <w:t xml:space="preserve"> </w:t>
-      </w:r>
-      <w:proofErr w:type="spellStart"/>
-      <w:r>
-        <w:t>outer</w:t>
-      </w:r>
-      <w:proofErr w:type="spellEnd"/>
-      <w:r>
-        <w:t xml:space="preserve"> </w:t>
-      </w:r>
-      <w:proofErr w:type="spellStart"/>
-      <w:r>
-        <w:t>join</w:t>
-      </w:r>
-      <w:proofErr w:type="spellEnd"/>
-      <w:r>
-        <w:t xml:space="preserve"> esetén kizárólag a jobb oldali tábla </w:t>
-      </w:r>
-      <w:proofErr w:type="spellStart"/>
-      <w:r>
-        <w:t>broadcastolható</w:t>
-      </w:r>
-      <w:proofErr w:type="spellEnd"/>
-      <w:r>
-        <w:t xml:space="preserve">. A </w:t>
-      </w:r>
-      <w:proofErr w:type="spellStart"/>
-      <w:r>
-        <w:t>broadcast</w:t>
-      </w:r>
-      <w:proofErr w:type="spellEnd"/>
-      <w:r>
-        <w:t>-alapú stratégia tehát elsősorban aszimmetrikus méretű táblák esetén előnyös.</w:t>
+        <w:t xml:space="preserve"> minden csomópontra továbbítják, majd az egyes csomópontokon ez a tábla kerül összekapcsolásra a helyileg tárolt partícióval. Ez a módszer különösen hatékony, ha az egyik tábla lényegesen kisebb a másiknál, mivel csökkenti a hálózati adatforgalmat. Külső kapcsolások esetében azonban korlátozások érvényesek: például left outer join esetén kizárólag a jobb oldali tábla broadcastolható. A broadcast-alapú stratégia tehát elsősorban aszimmetrikus méretű táblák esetén előnyös.</w:t>
       </w:r>
     </w:p>
     <w:p>
@@ -762,50 +365,10 @@
           <w:b/>
           <w:bCs/>
         </w:rPr>
-        <w:t xml:space="preserve">A </w:t>
-      </w:r>
-      <w:proofErr w:type="spellStart"/>
-      <w:r>
-        <w:rPr>
-          <w:b/>
-          <w:bCs/>
-        </w:rPr>
-        <w:t>shuffle</w:t>
-      </w:r>
-      <w:proofErr w:type="spellEnd"/>
-      <w:r>
-        <w:rPr>
-          <w:b/>
-          <w:bCs/>
-        </w:rPr>
-        <w:t>-alapú kapcsolás</w:t>
-      </w:r>
-      <w:r>
-        <w:t xml:space="preserve"> ezzel szemben mindkét táblát </w:t>
-      </w:r>
-      <w:proofErr w:type="spellStart"/>
-      <w:r>
-        <w:t>újraparticionálja</w:t>
-      </w:r>
-      <w:proofErr w:type="spellEnd"/>
-      <w:r>
-        <w:t xml:space="preserve"> a kapcsolási kulcs mentén, hogy az azonos kulcsértékű sorok ugyanarra a csomópontra kerüljenek. Ezután minden csomópont helyben végzi el a kapcsolást a saját adatrészén. A </w:t>
-      </w:r>
-      <w:proofErr w:type="spellStart"/>
-      <w:r>
-        <w:t>shuffle</w:t>
-      </w:r>
-      <w:proofErr w:type="spellEnd"/>
-      <w:r>
-        <w:t xml:space="preserve">-alapú megközelítés főként nagy klaszterek esetében, valamint akkor hatékony, ha mindkét tábla nagy és hasonló méretű, vagy már eleve a kapcsolási kulcs alapján van </w:t>
-      </w:r>
-      <w:proofErr w:type="spellStart"/>
-      <w:r>
-        <w:t>particionálva</w:t>
-      </w:r>
-      <w:proofErr w:type="spellEnd"/>
-      <w:r>
-        <w:t>.</w:t>
+        <w:t>A shuffle-alapú kapcsolás</w:t>
+      </w:r>
+      <w:r>
+        <w:t xml:space="preserve"> ezzel szemben mindkét táblát újraparticionálja a kapcsolási kulcs mentén, hogy az azonos kulcsértékű sorok ugyanarra a csomópontra kerüljenek. Ezután minden csomópont helyben végzi el a kapcsolást a saját adatrészén. A shuffle-alapú megközelítés főként nagy klaszterek esetében, valamint akkor hatékony, ha mindkét tábla nagy és hasonló méretű, vagy már eleve a kapcsolási kulcs alapján van particionálva.</w:t>
       </w:r>
     </w:p>
     <w:p>
@@ -813,23 +376,7 @@
         <w:jc w:val="both"/>
       </w:pPr>
       <w:r>
-        <w:t xml:space="preserve">Összességében elmondható, hogy a </w:t>
-      </w:r>
-      <w:proofErr w:type="spellStart"/>
-      <w:r>
-        <w:t>broadcast</w:t>
-      </w:r>
-      <w:proofErr w:type="spellEnd"/>
-      <w:r>
-        <w:t xml:space="preserve">-alapú kapcsolás kis és nagy méretű táblák esetén hatékony, míg a </w:t>
-      </w:r>
-      <w:proofErr w:type="spellStart"/>
-      <w:r>
-        <w:t>shuffle</w:t>
-      </w:r>
-      <w:proofErr w:type="spellEnd"/>
-      <w:r>
-        <w:t xml:space="preserve">-alapú megközelítés a nagy, közel azonos méretű táblák és skálázható elosztott rendszerek esetében </w:t>
+        <w:t xml:space="preserve">Összességében elmondható, hogy a broadcast-alapú kapcsolás kis és nagy méretű táblák esetén hatékony, míg a shuffle-alapú megközelítés a nagy, közel azonos méretű táblák és skálázható elosztott rendszerek esetében </w:t>
       </w:r>
       <w:r>
         <w:t>ad</w:t>
@@ -846,100 +393,18 @@
         <w:t xml:space="preserve">2.3. </w:t>
       </w:r>
       <w:r>
-        <w:t xml:space="preserve">Elosztott </w:t>
-      </w:r>
-      <w:proofErr w:type="spellStart"/>
-      <w:r>
-        <w:t>Predikárum</w:t>
-      </w:r>
-      <w:proofErr w:type="spellEnd"/>
-      <w:r>
-        <w:t xml:space="preserve"> Átvitel - </w:t>
-      </w:r>
-      <w:proofErr w:type="spellStart"/>
-      <w:r>
-        <w:t>Distributed</w:t>
-      </w:r>
-      <w:proofErr w:type="spellEnd"/>
-      <w:r>
-        <w:t xml:space="preserve"> </w:t>
-      </w:r>
-      <w:proofErr w:type="spellStart"/>
-      <w:r>
-        <w:t>Predicate</w:t>
-      </w:r>
-      <w:proofErr w:type="spellEnd"/>
-      <w:r>
-        <w:t xml:space="preserve"> </w:t>
-      </w:r>
-      <w:proofErr w:type="spellStart"/>
-      <w:r>
-        <w:t>Transfer</w:t>
-      </w:r>
-      <w:proofErr w:type="spellEnd"/>
+        <w:t xml:space="preserve">Elosztott Predikárum Átvitel - </w:t>
+      </w:r>
+      <w:r>
+        <w:t>Distributed Predicate Transfer</w:t>
+      </w:r>
     </w:p>
     <w:p>
       <w:pPr>
         <w:jc w:val="both"/>
       </w:pPr>
       <w:r>
-        <w:t xml:space="preserve">A predikátum-átvitel működése logikailag hasonló a kapcsolási fázishoz: a Bloom-szűrők építése és használata sok tekintetben megfeleltethető a </w:t>
-      </w:r>
-      <w:proofErr w:type="spellStart"/>
-      <w:r>
-        <w:t>hash</w:t>
-      </w:r>
-      <w:proofErr w:type="spellEnd"/>
-      <w:r>
-        <w:t xml:space="preserve">-táblák működésének. Az elosztott megvalósítás ezért a korábban ismertetett </w:t>
-      </w:r>
-      <w:proofErr w:type="spellStart"/>
-      <w:r>
-        <w:t>broadcast</w:t>
-      </w:r>
-      <w:proofErr w:type="spellEnd"/>
-      <w:r>
-        <w:t xml:space="preserve">- és </w:t>
-      </w:r>
-      <w:proofErr w:type="spellStart"/>
-      <w:r>
-        <w:t>shuffle</w:t>
-      </w:r>
-      <w:proofErr w:type="spellEnd"/>
-      <w:r>
-        <w:t xml:space="preserve">-alapú kapcsolási stratégiákra épül. Két fő megközelítést dolgoztak ki: a </w:t>
-      </w:r>
-      <w:proofErr w:type="spellStart"/>
-      <w:r>
-        <w:t>broadcast</w:t>
-      </w:r>
-      <w:proofErr w:type="spellEnd"/>
-      <w:r>
-        <w:t xml:space="preserve">-alapú és a </w:t>
-      </w:r>
-      <w:proofErr w:type="spellStart"/>
-      <w:r>
-        <w:t>shuffle</w:t>
-      </w:r>
-      <w:proofErr w:type="spellEnd"/>
-      <w:r>
-        <w:t xml:space="preserve">-alapú elosztott predikátum-átvitelt, amelyek nem igényelnek előre meghatározott </w:t>
-      </w:r>
-      <w:proofErr w:type="spellStart"/>
-      <w:r>
-        <w:t>particionálási</w:t>
-      </w:r>
-      <w:proofErr w:type="spellEnd"/>
-      <w:r>
-        <w:t xml:space="preserve"> sémát, így különböző adatmegosztási elrendezések mellett is hatékonyan alkalmazhatók. Ha egy tábla már a kapcsolási kulcs alapján van </w:t>
-      </w:r>
-      <w:proofErr w:type="spellStart"/>
-      <w:r>
-        <w:t>particionálva</w:t>
-      </w:r>
-      <w:proofErr w:type="spellEnd"/>
-      <w:r>
-        <w:t>, a végrehajtás tovább egyszerűsíthető és gyorsítható.</w:t>
+        <w:t>A predikátum-átvitel működése logikailag hasonló a kapcsolási fázishoz: a Bloom-szűrők építése és használata sok tekintetben megfeleltethető a hash-táblák működésének. Az elosztott megvalósítás ezért a korábban ismertetett broadcast- és shuffle-alapú kapcsolási stratégiákra épül. Két fő megközelítést dolgoztak ki: a broadcast-alapú és a shuffle-alapú elosztott predikátum-átvitelt, amelyek nem igényelnek előre meghatározott particionálási sémát, így különböző adatmegosztási elrendezések mellett is hatékonyan alkalmazhatók. Ha egy tábla már a kapcsolási kulcs alapján van particionálva, a végrehajtás tovább egyszerűsíthető és gyorsítható.</w:t>
       </w:r>
     </w:p>
     <w:p>
@@ -956,19 +421,11 @@
         </w:rPr>
         <w:t xml:space="preserve">2.3.1. </w:t>
       </w:r>
-      <w:proofErr w:type="spellStart"/>
       <w:r>
         <w:rPr>
           <w:rStyle w:val="Cmsor3Char"/>
         </w:rPr>
-        <w:t>Broadcast</w:t>
-      </w:r>
-      <w:proofErr w:type="spellEnd"/>
-      <w:r>
-        <w:rPr>
-          <w:rStyle w:val="Cmsor3Char"/>
-        </w:rPr>
-        <w:t>-alapú megközelítések</w:t>
+        <w:t>Broadcast-alapú megközelítések</w:t>
       </w:r>
     </w:p>
     <w:p>
@@ -1030,14 +487,24 @@
                               <w:pStyle w:val="Kpalrs"/>
                               <w:jc w:val="center"/>
                             </w:pPr>
-                            <w:fldSimple w:instr=" SEQ ábra \* ARABIC ">
-                              <w:r>
-                                <w:rPr>
-                                  <w:noProof/>
-                                </w:rPr>
-                                <w:t>1</w:t>
-                              </w:r>
-                            </w:fldSimple>
+                            <w:r>
+                              <w:fldChar w:fldCharType="begin"/>
+                            </w:r>
+                            <w:r>
+                              <w:instrText xml:space="preserve"> SEQ ábra \* ARABIC </w:instrText>
+                            </w:r>
+                            <w:r>
+                              <w:fldChar w:fldCharType="separate"/>
+                            </w:r>
+                            <w:r>
+                              <w:rPr>
+                                <w:noProof/>
+                              </w:rPr>
+                              <w:t>1</w:t>
+                            </w:r>
+                            <w:r>
+                              <w:fldChar w:fldCharType="end"/>
+                            </w:r>
                             <w:r>
                               <w:t>. ábra Broadcast-Based Value-Exchange (BCAST-VAL)</w:t>
                             </w:r>
@@ -1104,9 +571,6 @@
         </mc:AlternateContent>
       </w:r>
       <w:r>
-        <w:rPr>
-          <w:noProof/>
-        </w:rPr>
         <w:drawing>
           <wp:anchor distT="0" distB="0" distL="114300" distR="114300" simplePos="0" relativeHeight="251658240" behindDoc="1" locked="0" layoutInCell="1" allowOverlap="1" wp14:anchorId="554E384F" wp14:editId="65192F3A">
             <wp:simplePos x="0" y="0"/>
@@ -1172,26 +636,13 @@
         </w:drawing>
       </w:r>
       <w:r>
-        <w:t xml:space="preserve">A </w:t>
-      </w:r>
-      <w:proofErr w:type="spellStart"/>
-      <w:r>
-        <w:t>broadcast</w:t>
-      </w:r>
-      <w:proofErr w:type="spellEnd"/>
-      <w:r>
-        <w:t xml:space="preserve">-alapú predikátum-átvitel során az egyik csomópont adatait a többi csomópontra továbbítják, így minden </w:t>
-      </w:r>
-      <w:proofErr w:type="spellStart"/>
+        <w:t xml:space="preserve">A broadcast-alapú predikátum-átvitel során az egyik csomópont adatait a többi csomópontra továbbítják, így minden </w:t>
+      </w:r>
       <w:r>
         <w:t>N</w:t>
       </w:r>
       <w:r>
-        <w:t>ode</w:t>
-      </w:r>
-      <w:proofErr w:type="spellEnd"/>
-      <w:r>
-        <w:t xml:space="preserve"> rendelkezik a kapcsoláshoz szükséges információval. Az első, BCAST-VAL nevű megoldás lényege, hogy a forrástábla (R) kapcsolási kulcsait minden csomópontra elküldik, majd ezeket felhasználva szűrik a </w:t>
+        <w:t xml:space="preserve">ode rendelkezik a kapcsoláshoz szükséges információval. Az első, BCAST-VAL nevű megoldás lényege, hogy a forrástábla (R) kapcsolási kulcsait minden csomópontra elküldik, majd ezeket felhasználva szűrik a </w:t>
       </w:r>
       <w:r>
         <w:t>céltáblát</w:t>
@@ -1205,15 +656,7 @@
         <w:jc w:val="both"/>
       </w:pPr>
       <w:r>
-        <w:t xml:space="preserve">A második megközelítés, BCAST-BF, közvetlenül a Bloom-szűrők </w:t>
-      </w:r>
-      <w:proofErr w:type="spellStart"/>
-      <w:r>
-        <w:t>broadcastolására</w:t>
-      </w:r>
-      <w:proofErr w:type="spellEnd"/>
-      <w:r>
-        <w:t xml:space="preserve"> épül</w:t>
+        <w:t>A második megközelítés, BCAST-BF, közvetlenül a Bloom-szűrők broadcastolására épül</w:t>
       </w:r>
       <w:r>
         <w:t xml:space="preserve">. </w:t>
@@ -1235,17 +678,8 @@
           <w:b/>
           <w:bCs/>
         </w:rPr>
-        <w:t xml:space="preserve">Több Bloom-szűrő </w:t>
-      </w:r>
-      <w:proofErr w:type="spellStart"/>
-      <w:r>
-        <w:rPr>
-          <w:b/>
-          <w:bCs/>
-        </w:rPr>
-        <w:t>broadcastolása</w:t>
-      </w:r>
-      <w:proofErr w:type="spellEnd"/>
+        <w:t>Több Bloom-szűrő broadcastolása</w:t>
+      </w:r>
       <w:r>
         <w:t xml:space="preserve"> (Design 1)</w:t>
       </w:r>
@@ -1278,15 +712,7 @@
         <w:t>:</w:t>
       </w:r>
       <w:r>
-        <w:t xml:space="preserve"> ahol a rész-szűrőket egy csomópont összegyűjti és összevonja, majd az így kapott globális szűrőt </w:t>
-      </w:r>
-      <w:proofErr w:type="spellStart"/>
-      <w:r>
-        <w:t>broadcastolja</w:t>
-      </w:r>
-      <w:proofErr w:type="spellEnd"/>
-      <w:r>
-        <w:t>.</w:t>
+        <w:t xml:space="preserve"> ahol a rész-szűrőket egy csomópont összegyűjti és összevonja, majd az így kapott globális szűrőt broadcastolja.</w:t>
       </w:r>
     </w:p>
     <w:p>
@@ -1298,9 +724,6 @@
         <w:jc w:val="both"/>
       </w:pPr>
       <w:r>
-        <w:rPr>
-          <w:noProof/>
-        </w:rPr>
         <w:drawing>
           <wp:anchor distT="0" distB="0" distL="114300" distR="114300" simplePos="0" relativeHeight="251661312" behindDoc="1" locked="0" layoutInCell="1" allowOverlap="1" wp14:anchorId="64C63343" wp14:editId="201800FA">
             <wp:simplePos x="0" y="0"/>
@@ -1404,19 +827,11 @@
         </w:rPr>
         <w:t xml:space="preserve">2.3.2. </w:t>
       </w:r>
-      <w:proofErr w:type="spellStart"/>
       <w:r>
         <w:rPr>
           <w:rStyle w:val="Cmsor3Char"/>
         </w:rPr>
-        <w:t>Shuffle</w:t>
-      </w:r>
-      <w:proofErr w:type="spellEnd"/>
-      <w:r>
-        <w:rPr>
-          <w:rStyle w:val="Cmsor3Char"/>
-        </w:rPr>
-        <w:t>-alapú megközelítések</w:t>
+        <w:t>Shuffle-alapú megközelítések</w:t>
       </w:r>
     </w:p>
     <w:p>
@@ -1424,27 +839,11 @@
         <w:jc w:val="both"/>
       </w:pPr>
       <w:r>
-        <w:t xml:space="preserve">A </w:t>
-      </w:r>
-      <w:proofErr w:type="spellStart"/>
-      <w:r>
-        <w:t>shuffle</w:t>
-      </w:r>
-      <w:proofErr w:type="spellEnd"/>
-      <w:r>
-        <w:t xml:space="preserve">-alapú elosztott predikátum-átvitel célja a kapcsolási kulcsok metszetének hatékony kiszámítása úgy, hogy közben minimalizálja a hálózati adatforgalmat. A módszer </w:t>
+        <w:t xml:space="preserve">A shuffle-alapú elosztott predikátum-átvitel célja a kapcsolási kulcsok metszetének hatékony kiszámítása úgy, hogy közben minimalizálja a hálózati adatforgalmat. A módszer </w:t>
       </w:r>
       <w:r>
         <w:lastRenderedPageBreak/>
-        <w:t xml:space="preserve">különösen akkor előnyös, ha a forrás- és céltábla hasonló méretű, vagy a klaszter nagyszámú csomópontból áll. A folyamat során mindkét tábla </w:t>
-      </w:r>
-      <w:proofErr w:type="spellStart"/>
-      <w:r>
-        <w:t>újraparticionálásra</w:t>
-      </w:r>
-      <w:proofErr w:type="spellEnd"/>
-      <w:r>
-        <w:t xml:space="preserve"> kerül a kapcsolási kulcs alapján, így az azonos kulcsértékű sorok ugyanarra a csomópontra kerülnek, ahol a szűrés lokálisan elvégezhető.</w:t>
+        <w:t>különösen akkor előnyös, ha a forrás- és céltábla hasonló méretű, vagy a klaszter nagyszámú csomópontból áll. A folyamat során mindkét tábla újraparticionálásra kerül a kapcsolási kulcs alapján, így az azonos kulcsértékű sorok ugyanarra a csomópontra kerülnek, ahol a szűrés lokálisan elvégezhető.</w:t>
       </w:r>
     </w:p>
     <w:p>
@@ -1534,9 +933,6 @@
         <w:jc w:val="center"/>
       </w:pPr>
       <w:r>
-        <w:rPr>
-          <w:noProof/>
-        </w:rPr>
         <w:drawing>
           <wp:inline distT="0" distB="0" distL="0" distR="0" wp14:anchorId="4DC38DD0" wp14:editId="59200A6C">
             <wp:extent cx="5760720" cy="2340610"/>
@@ -1579,15 +975,7 @@
         <w:jc w:val="both"/>
       </w:pPr>
       <w:r>
-        <w:t xml:space="preserve">Összességében a </w:t>
-      </w:r>
-      <w:proofErr w:type="spellStart"/>
-      <w:r>
-        <w:t>shuffle</w:t>
-      </w:r>
-      <w:proofErr w:type="spellEnd"/>
-      <w:r>
-        <w:t>-alapú predikátum-átvitel a kulcsadatok vagy Bloom-szűrők mozgatásával jelentősen csökkenti a hálózati forgalmat és a kapcsolások számítási költségét. A választott változat a táblák méretarányától függ: az SHFL-BF-SRC a kisebb cél-, míg az SHFL-BF-DST a kisebb forrástáblák esetén biztosít jobb teljesítményt.</w:t>
+        <w:t>Összességében a shuffle-alapú predikátum-átvitel a kulcsadatok vagy Bloom-szűrők mozgatásával jelentősen csökkenti a hálózati forgalmat és a kapcsolások számítási költségét. A választott változat a táblák méretarányától függ: az SHFL-BF-SRC a kisebb cél-, míg az SHFL-BF-DST a kisebb forrástáblák esetén biztosít jobb teljesítményt.</w:t>
       </w:r>
     </w:p>
     <w:p>
@@ -1604,36 +992,27 @@
         <w:t xml:space="preserve"> - </w:t>
       </w:r>
       <w:r>
-        <w:t>Cost-</w:t>
-      </w:r>
-      <w:proofErr w:type="spellStart"/>
-      <w:r>
-        <w:t>Based</w:t>
-      </w:r>
-      <w:proofErr w:type="spellEnd"/>
-      <w:r>
-        <w:t xml:space="preserve"> </w:t>
-      </w:r>
-      <w:proofErr w:type="spellStart"/>
-      <w:r>
-        <w:t>Adaptive</w:t>
-      </w:r>
-      <w:proofErr w:type="spellEnd"/>
-      <w:r>
-        <w:t xml:space="preserve"> </w:t>
-      </w:r>
-      <w:proofErr w:type="spellStart"/>
-      <w:r>
-        <w:t>Execution</w:t>
-      </w:r>
-      <w:proofErr w:type="spellEnd"/>
+        <w:t>Cost-Based Adaptive Execution</w:t>
+      </w:r>
     </w:p>
     <w:p>
       <w:pPr>
         <w:jc w:val="both"/>
       </w:pPr>
       <w:r>
-        <w:t xml:space="preserve">Ebben a fejezetben a cikk egy költségalapú, adaptív végrehajtási modellt mutat be, amely minden predikátum-átviteli lépésnél dinamikusan kiválasztja a legkisebb költségű elosztott algoritmust. A teljes költség két komponensből áll: a hálózati és a számítási költségből. </w:t>
+        <w:t xml:space="preserve">Ebben a fejezetben a </w:t>
+      </w:r>
+      <w:r>
+        <w:t>cikk</w:t>
+      </w:r>
+      <w:r>
+        <w:t xml:space="preserve"> egy költségalapú, adaptív végrehajtási modellt </w:t>
+      </w:r>
+      <w:r>
+        <w:t>mutat</w:t>
+      </w:r>
+      <w:r>
+        <w:t xml:space="preserve"> be, amely minden predikátum-átviteli lépésnél dinamikusan kiválasztja a legkisebb költségű elosztott algoritmust. A teljes költség két komponensből áll: a hálózati és a számítási költségből. </w:t>
       </w:r>
     </w:p>
     <w:p>
@@ -1655,26 +1034,13 @@
       <w:r>
         <w:t xml:space="preserve">3.1. </w:t>
       </w:r>
-      <w:proofErr w:type="spellStart"/>
-      <w:r>
-        <w:t>Broadcast</w:t>
-      </w:r>
-      <w:proofErr w:type="spellEnd"/>
-      <w:r>
-        <w:t>-alapú megközelítés</w:t>
-      </w:r>
-    </w:p>
-    <w:p>
-      <w:r>
-        <w:t xml:space="preserve">A </w:t>
-      </w:r>
-      <w:proofErr w:type="spellStart"/>
-      <w:r>
-        <w:t>broadcast</w:t>
-      </w:r>
-      <w:proofErr w:type="spellEnd"/>
-      <w:r>
-        <w:t>-alapú predikátum-átvitel a kisebb forrástábla adatait minden csomópontra elküldi. A hálózati költség ennek megfelelően a tábla méretével arányos:</w:t>
+      <w:r>
+        <w:t>Broadcast-alapú megközelítés</w:t>
+      </w:r>
+    </w:p>
+    <w:p>
+      <w:r>
+        <w:t>A broadcast-alapú predikátum-átvitel a kisebb forrástábla adatait minden csomópontra elküldi. A hálózati költség ennek megfelelően a tábla méretével arányos:</w:t>
       </w:r>
     </w:p>
     <w:p>
@@ -1726,34 +1092,13 @@
       <w:r>
         <w:t xml:space="preserve">3.2. </w:t>
       </w:r>
-      <w:proofErr w:type="spellStart"/>
-      <w:r>
-        <w:t>Shuffle</w:t>
-      </w:r>
-      <w:proofErr w:type="spellEnd"/>
-      <w:r>
-        <w:t>-alapú megközelítés</w:t>
-      </w:r>
-    </w:p>
-    <w:p>
-      <w:r>
-        <w:t xml:space="preserve">A </w:t>
-      </w:r>
-      <w:proofErr w:type="spellStart"/>
-      <w:r>
-        <w:t>shuffle</w:t>
-      </w:r>
-      <w:proofErr w:type="spellEnd"/>
-      <w:r>
-        <w:t xml:space="preserve">-alapú algoritmus két adatátviteli lépésből áll: az adatok </w:t>
-      </w:r>
-      <w:proofErr w:type="spellStart"/>
-      <w:r>
-        <w:t>újraparticionálásából</w:t>
-      </w:r>
-      <w:proofErr w:type="spellEnd"/>
-      <w:r>
-        <w:t xml:space="preserve"> és a leszűrt elemek visszaküldéséből. A hálózati költség általános alakja a következő:</w:t>
+      <w:r>
+        <w:t>Shuffle-alapú megközelítés</w:t>
+      </w:r>
+    </w:p>
+    <w:p>
+      <w:r>
+        <w:t>A shuffle-alapú algoritmus két adatátviteli lépésből áll: az adatok újraparticionálásából és a leszűrt elemek visszaküldéséből. A hálózati költség általános alakja a következő:</w:t>
       </w:r>
     </w:p>
     <w:p>
@@ -1924,6 +1269,1496 @@
         <w:t>A költségalapú adaptív végrehajtás célja, hogy minden predikátum-átviteli lépésnél automatikusan kiválassza az optimális stratégiát, minimalizálja a hálózati költségeket, és javítsa a lekérdezések teljesítményét elosztott környezetben.</w:t>
       </w:r>
     </w:p>
+    <w:p>
+      <w:pPr>
+        <w:pStyle w:val="Cmsor2"/>
+      </w:pPr>
+      <w:r>
+        <w:t>4. Metszés – Pruning</w:t>
+      </w:r>
+    </w:p>
+    <w:p>
+      <w:pPr>
+        <w:jc w:val="both"/>
+      </w:pPr>
+      <w:r>
+        <w:t xml:space="preserve">Az elosztott predikátum-átvitel egyik fontos kihívása, hogy nem minden átvitel lépés járul hozzá ténylegesen a lekérdezés teljesítményének javításához. Bizonyos esetekben a predikátum-átvitel nem szűr ki további sorokat, így felesleges számítási és hálózati </w:t>
+      </w:r>
+      <w:r>
+        <w:lastRenderedPageBreak/>
+        <w:t xml:space="preserve">költséget okoz. Ennek kezelésére a </w:t>
+      </w:r>
+      <w:r>
+        <w:t>cikk</w:t>
+      </w:r>
+      <w:r>
+        <w:t xml:space="preserve"> egy metszési (pruning) algoritmust </w:t>
+      </w:r>
+      <w:r>
+        <w:t>javasol</w:t>
+      </w:r>
+      <w:r>
+        <w:t>, amely célzottan eltávolítja a nem hatékony, redundáns átviteleket, miközben megőrzi az előszűrés hatékonyságát.</w:t>
+      </w:r>
+      <w:r>
+        <w:t xml:space="preserve"> Ezt az algoritmust implementáljuk mi is.</w:t>
+      </w:r>
+    </w:p>
+    <w:p>
+      <w:pPr>
+        <w:jc w:val="both"/>
+      </w:pPr>
+      <w:r>
+        <w:t>A</w:t>
+      </w:r>
+      <w:r>
+        <w:t xml:space="preserve">z algoritmus </w:t>
+      </w:r>
+      <w:r>
+        <w:t>szerkezeti</w:t>
+      </w:r>
+      <w:r>
+        <w:t xml:space="preserve"> és szemantikai tulajdonságok alapján dönti el, mely predikátum-átvitel lépések indokoltak. Két </w:t>
+      </w:r>
+      <w:r>
+        <w:t>kulcs</w:t>
+      </w:r>
+      <w:r>
+        <w:t>fogalmat vezet be:</w:t>
+      </w:r>
+    </w:p>
+    <w:p>
+      <w:pPr>
+        <w:numPr>
+          <w:ilvl w:val="0"/>
+          <w:numId w:val="21"/>
+        </w:numPr>
+      </w:pPr>
+      <w:r>
+        <w:rPr>
+          <w:b/>
+          <w:bCs/>
+        </w:rPr>
+        <w:t>Join key containment (kapcsolási kulcs tartalmazás)</w:t>
+      </w:r>
+      <w:r>
+        <w:rPr>
+          <w:b/>
+          <w:bCs/>
+        </w:rPr>
+        <w:t>:</w:t>
+      </w:r>
+      <w:r>
+        <w:br/>
+        <w:t>Egy átvitel elhagyható, ha a céltábla kapcsolási kulcsai a forrástábla kulcsainak részhalmazai. Ilyenkor a forrásból származó szűrés nem vezet további csökkentéshez, mert a céltábla már eleve lefedi a szükséges feltételeket.</w:t>
+      </w:r>
+    </w:p>
+    <w:p>
+      <w:pPr>
+        <w:numPr>
+          <w:ilvl w:val="0"/>
+          <w:numId w:val="21"/>
+        </w:numPr>
+      </w:pPr>
+      <w:r>
+        <w:rPr>
+          <w:b/>
+          <w:bCs/>
+        </w:rPr>
+        <w:t>Predicate containment (predikátum tartalmazás)</w:t>
+      </w:r>
+      <w:r>
+        <w:rPr>
+          <w:b/>
+          <w:bCs/>
+        </w:rPr>
+        <w:t>:</w:t>
+      </w:r>
+      <w:r>
+        <w:br/>
+        <w:t xml:space="preserve">Ha a céltábla predikátumai legalább olyan szelektívek, mint a forrás tábláé, vagyis nem tartalmaznak lazább feltételeket, akkor az adott átvitel szintén </w:t>
+      </w:r>
+      <w:r>
+        <w:t>kihagyható</w:t>
+      </w:r>
+      <w:r>
+        <w:t>, mert az eredmény nem változna.</w:t>
+      </w:r>
+    </w:p>
+    <w:p>
+      <w:pPr>
+        <w:jc w:val="both"/>
+      </w:pPr>
+      <w:r>
+        <w:t xml:space="preserve">Az algoritmus ezeket a tulajdonságokat </w:t>
+      </w:r>
+      <w:r>
+        <w:t xml:space="preserve">felhasználva </w:t>
+      </w:r>
+      <w:r>
+        <w:t>épít</w:t>
+      </w:r>
+      <w:r>
+        <w:t xml:space="preserve"> egy átviteli gráfot, amelyben az élek a lehetséges predikátum-átviteleket reprezentálják. Ez</w:t>
+      </w:r>
+      <w:r>
+        <w:t xml:space="preserve">t a </w:t>
+      </w:r>
+      <w:r>
+        <w:t>gráf</w:t>
+      </w:r>
+      <w:r>
+        <w:t xml:space="preserve">ot elemzi az algoritmus </w:t>
+      </w:r>
+      <w:r>
+        <w:t>majd</w:t>
+      </w:r>
+      <w:r>
+        <w:t xml:space="preserve"> </w:t>
+      </w:r>
+      <w:r>
+        <w:t xml:space="preserve">eltávolítja azokat az </w:t>
+      </w:r>
+      <w:r>
+        <w:t>éleket,</w:t>
+      </w:r>
+      <w:r>
+        <w:t xml:space="preserve"> amelyek nem </w:t>
+      </w:r>
+      <w:r>
+        <w:t>szűrnek tovább.</w:t>
+      </w:r>
+      <w:r>
+        <w:t xml:space="preserve"> </w:t>
+      </w:r>
+      <w:r>
+        <w:t>H</w:t>
+      </w:r>
+      <w:r>
+        <w:t>árom fő lépésből áll:</w:t>
+      </w:r>
+    </w:p>
+    <w:p>
+      <w:pPr>
+        <w:numPr>
+          <w:ilvl w:val="0"/>
+          <w:numId w:val="22"/>
+        </w:numPr>
+      </w:pPr>
+      <w:r>
+        <w:rPr>
+          <w:b/>
+          <w:bCs/>
+        </w:rPr>
+        <w:t>Gráf felépítése</w:t>
+      </w:r>
+      <w:r>
+        <w:t>:</w:t>
+      </w:r>
+      <w:r>
+        <w:t xml:space="preserve"> a rendszer leképezi a táblák közötti kapcsolási viszonyokat.</w:t>
+      </w:r>
+    </w:p>
+    <w:p>
+      <w:pPr>
+        <w:numPr>
+          <w:ilvl w:val="0"/>
+          <w:numId w:val="22"/>
+        </w:numPr>
+      </w:pPr>
+      <w:r>
+        <w:rPr>
+          <w:b/>
+          <w:bCs/>
+        </w:rPr>
+        <w:t>Felesleges élek azonosítása</w:t>
+      </w:r>
+      <w:r>
+        <w:t xml:space="preserve">: </w:t>
+      </w:r>
+      <w:r>
+        <w:t>a join key és predicate containment szabályok alapján megvizsgálja az átviteleket.</w:t>
+      </w:r>
+    </w:p>
+    <w:p>
+      <w:pPr>
+        <w:numPr>
+          <w:ilvl w:val="0"/>
+          <w:numId w:val="22"/>
+        </w:numPr>
+      </w:pPr>
+      <w:r>
+        <w:rPr>
+          <w:b/>
+          <w:bCs/>
+        </w:rPr>
+        <w:t>Redundáns lépések eltávolítása</w:t>
+      </w:r>
+      <w:r>
+        <w:t>:</w:t>
+      </w:r>
+      <w:r>
+        <w:t xml:space="preserve"> a </w:t>
+      </w:r>
+      <w:r>
+        <w:t>fölösleges</w:t>
+      </w:r>
+      <w:r>
+        <w:t xml:space="preserve"> átvitelek </w:t>
+      </w:r>
+      <w:r>
+        <w:t>törlésre</w:t>
+      </w:r>
+      <w:r>
+        <w:t xml:space="preserve"> kerülnek</w:t>
+      </w:r>
+      <w:r>
+        <w:t>.</w:t>
+      </w:r>
+    </w:p>
+    <w:p>
+      <w:pPr>
+        <w:jc w:val="center"/>
+      </w:pPr>
+      <w:r>
+        <w:drawing>
+          <wp:inline distT="0" distB="0" distL="0" distR="0" wp14:anchorId="6AC6FAF2" wp14:editId="347276B8">
+            <wp:extent cx="4211577" cy="3755390"/>
+            <wp:effectExtent l="0" t="0" r="0" b="0"/>
+            <wp:docPr id="58558939" name="Kép 1" descr="A képen szöveg, képernyőkép, Betűtípus, szám látható&#10;&#10;Előfordulhat, hogy az AI által létrehozott tartalom helytelen."/>
+            <wp:cNvGraphicFramePr>
+              <a:graphicFrameLocks xmlns:a="http://schemas.openxmlformats.org/drawingml/2006/main" noChangeAspect="1"/>
+            </wp:cNvGraphicFramePr>
+            <a:graphic xmlns:a="http://schemas.openxmlformats.org/drawingml/2006/main">
+              <a:graphicData uri="http://schemas.openxmlformats.org/drawingml/2006/picture">
+                <pic:pic xmlns:pic="http://schemas.openxmlformats.org/drawingml/2006/picture">
+                  <pic:nvPicPr>
+                    <pic:cNvPr id="638827831" name="Kép 1" descr="A képen szöveg, képernyőkép, Betűtípus, szám látható&#10;&#10;Előfordulhat, hogy az AI által létrehozott tartalom helytelen."/>
+                    <pic:cNvPicPr/>
+                  </pic:nvPicPr>
+                  <pic:blipFill>
+                    <a:blip r:embed="rId12"/>
+                    <a:stretch>
+                      <a:fillRect/>
+                    </a:stretch>
+                  </pic:blipFill>
+                  <pic:spPr>
+                    <a:xfrm>
+                      <a:off x="0" y="0"/>
+                      <a:ext cx="4285776" cy="3821552"/>
+                    </a:xfrm>
+                    <a:prstGeom prst="rect">
+                      <a:avLst/>
+                    </a:prstGeom>
+                  </pic:spPr>
+                </pic:pic>
+              </a:graphicData>
+            </a:graphic>
+          </wp:inline>
+        </w:drawing>
+      </w:r>
+    </w:p>
+    <w:p>
+      <w:pPr>
+        <w:jc w:val="both"/>
+      </w:pPr>
+      <w:r>
+        <w:lastRenderedPageBreak/>
+        <w:t xml:space="preserve">A kísérleti eredmények alapján a pruning algoritmus jelentősen </w:t>
+      </w:r>
+      <w:r>
+        <w:t>csökkenti</w:t>
+      </w:r>
+      <w:r>
+        <w:t xml:space="preserve"> az adatmozgatást és a végrehajtási időt, különösen nagy méretű, összetett lekérdezéseknél. </w:t>
+      </w:r>
+      <w:r>
+        <w:t>A</w:t>
+      </w:r>
+      <w:r>
+        <w:t xml:space="preserve"> metszés nem befolyásolja az eredmények helyességét, csak a feldolgozási útvonalat optimalizálja.</w:t>
+      </w:r>
+    </w:p>
+    <w:p>
+      <w:pPr>
+        <w:jc w:val="both"/>
+      </w:pPr>
+      <w:r>
+        <w:t>Összességében a metszési mechanizmus az elosztott predikátum-átvitel elengedhetetlen kiegészítése, mivel lehetővé teszi a hatékony, redundanciamentes előszűrést, így tovább javítja az adattovábbítás és a kapcsolási műveletek teljesítményét.</w:t>
+      </w:r>
+    </w:p>
+    <w:p>
+      <w:pPr>
+        <w:pStyle w:val="Cmsor2"/>
+      </w:pPr>
+      <w:r>
+        <w:t xml:space="preserve">5. </w:t>
+      </w:r>
+      <w:r>
+        <w:t>További optimalizálások és megvalósítási részletek</w:t>
+      </w:r>
+    </w:p>
+    <w:p>
+      <w:pPr>
+        <w:pStyle w:val="Listaszerbekezds"/>
+        <w:numPr>
+          <w:ilvl w:val="0"/>
+          <w:numId w:val="24"/>
+        </w:numPr>
+      </w:pPr>
+      <w:r>
+        <w:rPr>
+          <w:b/>
+          <w:bCs/>
+        </w:rPr>
+        <w:t>Többszálú Bloom-szűrő műveletek</w:t>
+      </w:r>
+      <w:r>
+        <w:rPr>
+          <w:b/>
+          <w:bCs/>
+        </w:rPr>
+        <w:t>:</w:t>
+      </w:r>
+      <w:r>
+        <w:br/>
+        <w:t xml:space="preserve">A predikátum-átvitel implementációja kiterjeszthető több szálon futó feldolgozásra. A Bloom-szűrők létrehozásához az </w:t>
+      </w:r>
+      <w:r>
+        <w:rPr>
+          <w:i/>
+          <w:iCs/>
+        </w:rPr>
+        <w:t>Apache Arrow</w:t>
+      </w:r>
+      <w:r>
+        <w:t xml:space="preserve"> könyvtárat használják, amely radix-particionálással kezeli a párhuzamos írási konfliktusokat. A szűrők lekérdezése könnyen párhuzamosítható, mivel csak olvasási műveleteket végez.</w:t>
+      </w:r>
+    </w:p>
+    <w:p>
+      <w:pPr>
+        <w:pStyle w:val="Listaszerbekezds"/>
+        <w:numPr>
+          <w:ilvl w:val="0"/>
+          <w:numId w:val="24"/>
+        </w:numPr>
+      </w:pPr>
+      <w:r>
+        <w:rPr>
+          <w:b/>
+          <w:bCs/>
+        </w:rPr>
+        <w:t>Hash-értékek méretezése</w:t>
+      </w:r>
+      <w:r>
+        <w:rPr>
+          <w:b/>
+          <w:bCs/>
+        </w:rPr>
+        <w:t>:</w:t>
+      </w:r>
+      <w:r>
+        <w:br/>
+        <w:t>Az Arrow Bloom-szűrői blokkalapú elrendezést alkalmaznak, amelyben a bitmező kis, fix méretű blokkokra oszlik. Alapértelmezetten 32 bites hash-értékekkel működik, de ha a bemeneti adathalmaz túl nagy, a rendszer automatikusan 64 bites hash-ekre vált. Így a hash-bitek mérete dinamikusan, futásidőben kerül kiválasztásra.</w:t>
+      </w:r>
+    </w:p>
+    <w:p>
+      <w:pPr>
+        <w:pStyle w:val="Listaszerbekezds"/>
+        <w:numPr>
+          <w:ilvl w:val="0"/>
+          <w:numId w:val="24"/>
+        </w:numPr>
+      </w:pPr>
+      <w:r>
+        <w:rPr>
+          <w:b/>
+          <w:bCs/>
+        </w:rPr>
+        <w:t>Predikátum-átvitel és aggregációk kapcsolata</w:t>
+      </w:r>
+      <w:r>
+        <w:rPr>
+          <w:b/>
+          <w:bCs/>
+        </w:rPr>
+        <w:t>:</w:t>
+      </w:r>
+      <w:r>
+        <w:br/>
+        <w:t>Az aggregációk és a predikátum-átvitel sorrendje jelentősen befolyásolhatja a teljesítményt.</w:t>
+      </w:r>
+    </w:p>
+    <w:p>
+      <w:pPr>
+        <w:numPr>
+          <w:ilvl w:val="1"/>
+          <w:numId w:val="25"/>
+        </w:numPr>
+      </w:pPr>
+      <w:r>
+        <w:t>Ha az aggregáció csökkenti az egyedi kulcsok számát, érdemes azt előbb végrehajtani.</w:t>
+      </w:r>
+    </w:p>
+    <w:p>
+      <w:pPr>
+        <w:numPr>
+          <w:ilvl w:val="1"/>
+          <w:numId w:val="25"/>
+        </w:numPr>
+      </w:pPr>
+      <w:r>
+        <w:t>Ha viszont nem változtatja meg a kulcsok számosságát, akkor a predikátum-átvitel aggregáció alá helyezése gyorsabb feldolgozást eredményez.</w:t>
+      </w:r>
+    </w:p>
+    <w:p>
+      <w:pPr>
+        <w:pStyle w:val="Listaszerbekezds"/>
+        <w:numPr>
+          <w:ilvl w:val="0"/>
+          <w:numId w:val="24"/>
+        </w:numPr>
+      </w:pPr>
+      <w:r>
+        <w:rPr>
+          <w:b/>
+          <w:bCs/>
+        </w:rPr>
+        <w:t>A predikátum-átvitel és a kapcsolási fázis szétválasztása</w:t>
+      </w:r>
+      <w:r>
+        <w:rPr>
+          <w:b/>
+          <w:bCs/>
+        </w:rPr>
+        <w:t>:</w:t>
+      </w:r>
+      <w:r>
+        <w:br/>
+        <w:t xml:space="preserve">A jelenlegi implementációban a predikátum-átvitel és a join művelet egymástól elkülönülten zajlik. A </w:t>
+      </w:r>
+      <w:r>
+        <w:t>cikk</w:t>
+      </w:r>
+      <w:r>
+        <w:t xml:space="preserve"> azonban javasolják, hogy a jövőbeli fejlesztések során ezek részben összefonhatók </w:t>
+      </w:r>
+      <w:r>
+        <w:t>legyenek.</w:t>
+      </w:r>
+    </w:p>
+    <w:p>
+      <w:pPr>
+        <w:pStyle w:val="Cmsor2"/>
+      </w:pPr>
+      <w:r>
+        <w:t>6. Értékelés</w:t>
+      </w:r>
+    </w:p>
+    <w:p>
+      <w:pPr>
+        <w:jc w:val="both"/>
+      </w:pPr>
+      <w:r>
+        <w:t xml:space="preserve">A cikk a </w:t>
+      </w:r>
+      <w:r>
+        <w:t>Distributed Predicate</w:t>
+      </w:r>
+      <w:r>
+        <w:t xml:space="preserve"> </w:t>
+      </w:r>
+      <w:r>
+        <w:t>Transfer</w:t>
+      </w:r>
+      <w:r>
+        <w:t xml:space="preserve"> (</w:t>
+      </w:r>
+      <w:r>
+        <w:t>DPT</w:t>
+      </w:r>
+      <w:r>
+        <w:t>)</w:t>
+      </w:r>
+      <w:r>
+        <w:t xml:space="preserve"> technikát</w:t>
+      </w:r>
+      <w:r>
+        <w:t xml:space="preserve"> kísérleti környezetben értékelte, ezzel a teljesítményét, skálázhatóságotát és hatékonyságát mérték fel. A </w:t>
+      </w:r>
+      <w:r>
+        <w:t>FlexPushdownDB</w:t>
+      </w:r>
+      <w:r>
+        <w:t xml:space="preserve"> </w:t>
+      </w:r>
+      <w:r>
+        <w:t>elosztott analitikus adatbázis-kezelő rendszer</w:t>
+      </w:r>
+      <w:r>
+        <w:t xml:space="preserve"> adta az értékelés alapját.</w:t>
+      </w:r>
+    </w:p>
+    <w:p>
+      <w:pPr>
+        <w:pStyle w:val="Cmsor3"/>
+      </w:pPr>
+      <w:r>
+        <w:lastRenderedPageBreak/>
+        <w:t xml:space="preserve">6.1. </w:t>
+      </w:r>
+      <w:r>
+        <w:t>Kísérleti környezet</w:t>
+      </w:r>
+    </w:p>
+    <w:p>
+      <w:pPr>
+        <w:jc w:val="both"/>
+      </w:pPr>
+      <w:r>
+        <w:t>A kísérleteket AWS EC2 r5.4xlarge virtuális gépeken végezték, melyek</w:t>
+      </w:r>
+      <w:r>
+        <w:br/>
+        <w:t>16 vCPU-val, 128 GB memóriával és 10 Gbps sávszélességgel rendelkeztek.</w:t>
+      </w:r>
+      <w:r>
+        <w:br/>
+        <w:t>A rendszer Ubuntu 20.04 operációs rendszert futtatott, és 4, 8, valamint 16 csomópontos fürtöket alkalmaztak.</w:t>
+      </w:r>
+    </w:p>
+    <w:p>
+      <w:r>
+        <w:t xml:space="preserve">A vizsgálatokat több </w:t>
+      </w:r>
+      <w:r>
+        <w:t>pontból</w:t>
+      </w:r>
+      <w:r>
+        <w:t xml:space="preserve"> álló elosztott környezetben végezték, ahol minden </w:t>
+      </w:r>
+      <w:r>
+        <w:t>Node</w:t>
+      </w:r>
+      <w:r>
+        <w:t xml:space="preserve"> azonos hardverkonfigurációval rendelkezett. A rendszer különböző elosztási sémákat és lekérdezéstípusokat futtatott, hogy a DPT hatását különböző munkaterheléseken is vizsgálni lehessen.</w:t>
+      </w:r>
+    </w:p>
+    <w:p>
+      <w:r>
+        <w:t>A vizsgált algoritmusváltozatok:</w:t>
+      </w:r>
+    </w:p>
+    <w:p>
+      <w:pPr>
+        <w:pStyle w:val="Listaszerbekezds"/>
+        <w:numPr>
+          <w:ilvl w:val="0"/>
+          <w:numId w:val="27"/>
+        </w:numPr>
+      </w:pPr>
+      <w:r>
+        <w:t>Hagyományos join végrehajtás (Predicate Transfer nélkül)</w:t>
+      </w:r>
+    </w:p>
+    <w:p>
+      <w:pPr>
+        <w:pStyle w:val="Listaszerbekezds"/>
+        <w:numPr>
+          <w:ilvl w:val="0"/>
+          <w:numId w:val="27"/>
+        </w:numPr>
+      </w:pPr>
+      <w:r>
+        <w:t>Egyszálú Predicate Transfer</w:t>
+      </w:r>
+    </w:p>
+    <w:p>
+      <w:pPr>
+        <w:pStyle w:val="Listaszerbekezds"/>
+        <w:numPr>
+          <w:ilvl w:val="0"/>
+          <w:numId w:val="27"/>
+        </w:numPr>
+      </w:pPr>
+      <w:r>
+        <w:t>Broadcast-alapú elosztott Predicate Transfer</w:t>
+      </w:r>
+    </w:p>
+    <w:p>
+      <w:pPr>
+        <w:pStyle w:val="Listaszerbekezds"/>
+        <w:numPr>
+          <w:ilvl w:val="0"/>
+          <w:numId w:val="27"/>
+        </w:numPr>
+      </w:pPr>
+      <w:r>
+        <w:t xml:space="preserve">Shuffle-alapú elosztott Predicate Transfer (különösen a SHFL-BF-SRC és SHFL-BF-DST </w:t>
+      </w:r>
+      <w:r>
+        <w:t>változatok</w:t>
+      </w:r>
+      <w:r>
+        <w:t>)</w:t>
+      </w:r>
+    </w:p>
+    <w:p>
+      <w:pPr>
+        <w:keepNext/>
+        <w:jc w:val="center"/>
+      </w:pPr>
+      <w:r>
+        <w:drawing>
+          <wp:inline distT="0" distB="0" distL="0" distR="0" wp14:anchorId="17FF9836" wp14:editId="7EF2FF72">
+            <wp:extent cx="4211782" cy="3310397"/>
+            <wp:effectExtent l="0" t="0" r="0" b="4445"/>
+            <wp:docPr id="2147193119" name="Kép 1" descr="A képen szöveg, képernyőkép, diagram, Diagram látható&#10;&#10;Előfordulhat, hogy az AI által létrehozott tartalom helytelen."/>
+            <wp:cNvGraphicFramePr>
+              <a:graphicFrameLocks xmlns:a="http://schemas.openxmlformats.org/drawingml/2006/main" noChangeAspect="1"/>
+            </wp:cNvGraphicFramePr>
+            <a:graphic xmlns:a="http://schemas.openxmlformats.org/drawingml/2006/main">
+              <a:graphicData uri="http://schemas.openxmlformats.org/drawingml/2006/picture">
+                <pic:pic xmlns:pic="http://schemas.openxmlformats.org/drawingml/2006/picture">
+                  <pic:nvPicPr>
+                    <pic:cNvPr id="2147193119" name="Kép 1" descr="A képen szöveg, képernyőkép, diagram, Diagram látható&#10;&#10;Előfordulhat, hogy az AI által létrehozott tartalom helytelen."/>
+                    <pic:cNvPicPr/>
+                  </pic:nvPicPr>
+                  <pic:blipFill>
+                    <a:blip r:embed="rId13"/>
+                    <a:stretch>
+                      <a:fillRect/>
+                    </a:stretch>
+                  </pic:blipFill>
+                  <pic:spPr>
+                    <a:xfrm>
+                      <a:off x="0" y="0"/>
+                      <a:ext cx="4214362" cy="3312425"/>
+                    </a:xfrm>
+                    <a:prstGeom prst="rect">
+                      <a:avLst/>
+                    </a:prstGeom>
+                  </pic:spPr>
+                </pic:pic>
+              </a:graphicData>
+            </a:graphic>
+          </wp:inline>
+        </w:drawing>
+      </w:r>
+    </w:p>
+    <w:p>
+      <w:pPr>
+        <w:pStyle w:val="Kpalrs"/>
+        <w:jc w:val="center"/>
+      </w:pPr>
+      <w:r>
+        <w:fldChar w:fldCharType="begin"/>
+      </w:r>
+      <w:r>
+        <w:instrText xml:space="preserve"> SEQ ábra \* ARABIC </w:instrText>
+      </w:r>
+      <w:r>
+        <w:fldChar w:fldCharType="separate"/>
+      </w:r>
+      <w:r>
+        <w:rPr>
+          <w:noProof/>
+        </w:rPr>
+        <w:t>2</w:t>
+      </w:r>
+      <w:r>
+        <w:fldChar w:fldCharType="end"/>
+      </w:r>
+      <w:r>
+        <w:t xml:space="preserve">. ábra </w:t>
+      </w:r>
+      <w:r>
+        <w:t>TPC-H Performance of Distributed Predicate Transfer (SF100, 4 nodes)</w:t>
+      </w:r>
+    </w:p>
+    <w:p>
+      <w:pPr>
+        <w:pStyle w:val="Cmsor3"/>
+      </w:pPr>
+      <w:r>
+        <w:t>6.2. Teljesítmény</w:t>
+      </w:r>
+    </w:p>
+    <w:p>
+      <w:r>
+        <w:t>Az eredmények azt mutatják, hogy az elosztott predikátum-átvitel jelentős gyorsulást eredményezett a hagyományos megközelítésekhez képest.</w:t>
+      </w:r>
+      <w:r>
+        <w:br/>
+        <w:t>A TPC-H és DSB benchmarkokon a DPT átlagosan:</w:t>
+      </w:r>
+    </w:p>
+    <w:p>
+      <w:pPr>
+        <w:numPr>
+          <w:ilvl w:val="0"/>
+          <w:numId w:val="28"/>
+        </w:numPr>
+      </w:pPr>
+      <w:r>
+        <w:t>3-szor</w:t>
+      </w:r>
+      <w:r>
+        <w:t xml:space="preserve"> gyorsabb lekérdezés-végrehajtást biztosított</w:t>
+      </w:r>
+    </w:p>
+    <w:p>
+      <w:pPr>
+        <w:numPr>
+          <w:ilvl w:val="0"/>
+          <w:numId w:val="28"/>
+        </w:numPr>
+      </w:pPr>
+      <w:r>
+        <w:lastRenderedPageBreak/>
+        <w:t>2,7</w:t>
+      </w:r>
+      <w:r>
+        <w:t>-szer</w:t>
+      </w:r>
+      <w:r>
+        <w:t xml:space="preserve"> kevesebb adatátvitelt igényelt a hálózaton</w:t>
+      </w:r>
+    </w:p>
+    <w:p>
+      <w:r>
+        <w:t>Különösen nagy előnyt jelentett azoknál a lekérdezéseknél, ahol több táblát kellett összekapcsolni, és az előszűrés nagymértékben csökkentette a köztes eredmények méretét.</w:t>
+      </w:r>
+    </w:p>
+    <w:p>
+      <w:pPr>
+        <w:pStyle w:val="Cmsor2"/>
+      </w:pPr>
+      <w:r>
+        <w:t>6.3. E</w:t>
+      </w:r>
+      <w:r>
+        <w:t>losztott predikátum-átviteli algoritmusok összehasonlítása</w:t>
+      </w:r>
+    </w:p>
+    <w:p>
+      <w:r>
+        <w:t>A kísérletek során a DPT több változatát vizsgálták, mind a broadcast-alapú, mind a shuffle-alapú megoldások körében:</w:t>
+      </w:r>
+    </w:p>
+    <w:p>
+      <w:pPr>
+        <w:numPr>
+          <w:ilvl w:val="0"/>
+          <w:numId w:val="29"/>
+        </w:numPr>
+      </w:pPr>
+      <w:r>
+        <w:rPr>
+          <w:b/>
+          <w:bCs/>
+        </w:rPr>
+        <w:t>Broadcast-alapú változatok:</w:t>
+      </w:r>
+    </w:p>
+    <w:p>
+      <w:pPr>
+        <w:numPr>
+          <w:ilvl w:val="1"/>
+          <w:numId w:val="29"/>
+        </w:numPr>
+      </w:pPr>
+      <w:r>
+        <w:rPr>
+          <w:i/>
+          <w:iCs/>
+        </w:rPr>
+        <w:t>BCAST-VAL</w:t>
+      </w:r>
+      <w:r>
+        <w:t>: a forrástábla join-kulcsait küldi át minden csomópontra;</w:t>
+      </w:r>
+    </w:p>
+    <w:p>
+      <w:pPr>
+        <w:numPr>
+          <w:ilvl w:val="1"/>
+          <w:numId w:val="29"/>
+        </w:numPr>
+      </w:pPr>
+      <w:r>
+        <w:rPr>
+          <w:i/>
+          <w:iCs/>
+        </w:rPr>
+        <w:t>BCAST-BF</w:t>
+      </w:r>
+      <w:r>
+        <w:t>: a join-kulcsok helyett Bloom-szűrőket broadcastol, így csökkenti a hálózati adatforgalmat.</w:t>
+      </w:r>
+    </w:p>
+    <w:p>
+      <w:pPr>
+        <w:numPr>
+          <w:ilvl w:val="0"/>
+          <w:numId w:val="29"/>
+        </w:numPr>
+      </w:pPr>
+      <w:r>
+        <w:rPr>
+          <w:b/>
+          <w:bCs/>
+        </w:rPr>
+        <w:t>Shuffle-alapú változatok:</w:t>
+      </w:r>
+    </w:p>
+    <w:p>
+      <w:pPr>
+        <w:numPr>
+          <w:ilvl w:val="1"/>
+          <w:numId w:val="29"/>
+        </w:numPr>
+      </w:pPr>
+      <w:r>
+        <w:rPr>
+          <w:i/>
+          <w:iCs/>
+        </w:rPr>
+        <w:t>SHFL-VAL</w:t>
+      </w:r>
+      <w:r>
+        <w:t>: mindkét tábla join-kulcsait újraparticionálja;</w:t>
+      </w:r>
+    </w:p>
+    <w:p>
+      <w:pPr>
+        <w:numPr>
+          <w:ilvl w:val="1"/>
+          <w:numId w:val="29"/>
+        </w:numPr>
+      </w:pPr>
+      <w:r>
+        <w:rPr>
+          <w:i/>
+          <w:iCs/>
+        </w:rPr>
+        <w:t>SHFL-BF-SRC</w:t>
+      </w:r>
+      <w:r>
+        <w:t>: a forrástábla join-kulcsait Bloom-szűrő formájában shuffle-öli;</w:t>
+      </w:r>
+    </w:p>
+    <w:p>
+      <w:pPr>
+        <w:numPr>
+          <w:ilvl w:val="1"/>
+          <w:numId w:val="29"/>
+        </w:numPr>
+      </w:pPr>
+      <w:r>
+        <w:rPr>
+          <w:i/>
+          <w:iCs/>
+        </w:rPr>
+        <w:t>SHFL-BF-DST</w:t>
+      </w:r>
+      <w:r>
+        <w:t>: a cél (destination) tábla Bloom-szűrőit osztja meg.</w:t>
+      </w:r>
+    </w:p>
+    <w:p>
+      <w:pPr>
+        <w:pStyle w:val="Cmsor3"/>
+      </w:pPr>
+      <w:r>
+        <w:t xml:space="preserve">6.3.1. </w:t>
+      </w:r>
+      <w:r>
+        <w:t>Teljesítmény és hálózati költség összehasonlítása</w:t>
+      </w:r>
+    </w:p>
+    <w:p>
+      <w:r>
+        <w:t xml:space="preserve">A (a) diagram mutatja, hogy minden javasolt DPT-algoritmus gyorsabb volt a </w:t>
+      </w:r>
+      <w:r>
+        <w:rPr>
+          <w:i/>
+          <w:iCs/>
+        </w:rPr>
+        <w:t>NoPT</w:t>
+      </w:r>
+      <w:r>
+        <w:t xml:space="preserve"> megközelítésnél.</w:t>
+      </w:r>
+      <w:r>
+        <w:br/>
+        <w:t>A legnagyobb gyorsulást a BCAST-BF mutatta, átlagosan 2,7 sebességnövekedéssel,</w:t>
+      </w:r>
+      <w:r>
+        <w:br/>
+        <w:t>míg a legkisebb javulást a SHFL-BF-SRC produkálta, 47%-os gyorsulással.</w:t>
+      </w:r>
+    </w:p>
+    <w:p>
+      <w:r>
+        <w:t>A (b) ábra a hálózati adatcserét hasonlítja össze.</w:t>
+      </w:r>
+    </w:p>
+    <w:p>
+      <w:pPr>
+        <w:numPr>
+          <w:ilvl w:val="0"/>
+          <w:numId w:val="30"/>
+        </w:numPr>
+      </w:pPr>
+      <w:r>
+        <w:t>BCAST-VAL és BCAST-BF jelentősen csökkentették a hálózati forgalmat</w:t>
+      </w:r>
+      <w:r>
+        <w:br/>
+        <w:t xml:space="preserve">előbbi 16%, utóbbi 2× csökkenést ért el a </w:t>
+      </w:r>
+      <w:r>
+        <w:rPr>
+          <w:i/>
+          <w:iCs/>
+        </w:rPr>
+        <w:t>NoPT</w:t>
+      </w:r>
+      <w:r>
+        <w:t>-hez képest.</w:t>
+      </w:r>
+    </w:p>
+    <w:p>
+      <w:pPr>
+        <w:numPr>
+          <w:ilvl w:val="0"/>
+          <w:numId w:val="30"/>
+        </w:numPr>
+      </w:pPr>
+      <w:r>
+        <w:t xml:space="preserve">A SHFL-BF-DST hálózati költsége hasonló volt a </w:t>
+      </w:r>
+      <w:r>
+        <w:rPr>
+          <w:i/>
+          <w:iCs/>
+        </w:rPr>
+        <w:t>NoPT</w:t>
+      </w:r>
+      <w:r>
+        <w:t>-hez,</w:t>
+      </w:r>
+      <w:r>
+        <w:t xml:space="preserve"> </w:t>
+      </w:r>
+      <w:r>
+        <w:t>míg SHFL-VAL és SHFL-BF-SRC esetében a hálózati adatforgalom 2,5–2,7</w:t>
+      </w:r>
+      <w:r>
+        <w:t>-szeresére</w:t>
+      </w:r>
+      <w:r>
+        <w:t xml:space="preserve"> nőtt.</w:t>
+      </w:r>
+    </w:p>
+    <w:p>
+      <w:pPr>
+        <w:jc w:val="center"/>
+      </w:pPr>
+      <w:r>
+        <w:drawing>
+          <wp:inline distT="0" distB="0" distL="0" distR="0" wp14:anchorId="01ECBB07" wp14:editId="038CC503">
+            <wp:extent cx="4386866" cy="1648460"/>
+            <wp:effectExtent l="0" t="0" r="0" b="8890"/>
+            <wp:docPr id="1406538830" name="Kép 1" descr="A képen szöveg, képernyőkép, diagram, sor látható&#10;&#10;Előfordulhat, hogy az AI által létrehozott tartalom helytelen."/>
+            <wp:cNvGraphicFramePr>
+              <a:graphicFrameLocks xmlns:a="http://schemas.openxmlformats.org/drawingml/2006/main" noChangeAspect="1"/>
+            </wp:cNvGraphicFramePr>
+            <a:graphic xmlns:a="http://schemas.openxmlformats.org/drawingml/2006/main">
+              <a:graphicData uri="http://schemas.openxmlformats.org/drawingml/2006/picture">
+                <pic:pic xmlns:pic="http://schemas.openxmlformats.org/drawingml/2006/picture">
+                  <pic:nvPicPr>
+                    <pic:cNvPr id="1406538830" name="Kép 1" descr="A képen szöveg, képernyőkép, diagram, sor látható&#10;&#10;Előfordulhat, hogy az AI által létrehozott tartalom helytelen."/>
+                    <pic:cNvPicPr/>
+                  </pic:nvPicPr>
+                  <pic:blipFill>
+                    <a:blip r:embed="rId14"/>
+                    <a:stretch>
+                      <a:fillRect/>
+                    </a:stretch>
+                  </pic:blipFill>
+                  <pic:spPr>
+                    <a:xfrm>
+                      <a:off x="0" y="0"/>
+                      <a:ext cx="4451691" cy="1672819"/>
+                    </a:xfrm>
+                    <a:prstGeom prst="rect">
+                      <a:avLst/>
+                    </a:prstGeom>
+                  </pic:spPr>
+                </pic:pic>
+              </a:graphicData>
+            </a:graphic>
+          </wp:inline>
+        </w:drawing>
+      </w:r>
+    </w:p>
+    <w:p>
+      <w:pPr>
+        <w:pStyle w:val="Cmsor3"/>
+      </w:pPr>
+      <w:r>
+        <w:lastRenderedPageBreak/>
+        <w:t>6.3.2. Összegzés</w:t>
+      </w:r>
+    </w:p>
+    <w:p>
+      <w:r>
+        <w:t>Összességében a kísérleti eredmények azt mutatják, hogy:</w:t>
+      </w:r>
+    </w:p>
+    <w:p>
+      <w:pPr>
+        <w:numPr>
+          <w:ilvl w:val="0"/>
+          <w:numId w:val="31"/>
+        </w:numPr>
+      </w:pPr>
+      <w:r>
+        <w:t>a BCAST-BF a leghatékonyabb algoritmus,</w:t>
+      </w:r>
+    </w:p>
+    <w:p>
+      <w:pPr>
+        <w:numPr>
+          <w:ilvl w:val="0"/>
+          <w:numId w:val="31"/>
+        </w:numPr>
+      </w:pPr>
+      <w:r>
+        <w:t>a BCAST-VAL is stabilan teljesít jól,</w:t>
+      </w:r>
+    </w:p>
+    <w:p>
+      <w:pPr>
+        <w:numPr>
+          <w:ilvl w:val="0"/>
+          <w:numId w:val="31"/>
+        </w:numPr>
+      </w:pPr>
+      <w:r>
+        <w:t>míg a shuffle-alapú megoldások csak nagy, közel azonos méretű táblák esetén érik el a broadcast-technikák szintjét.</w:t>
+      </w:r>
+    </w:p>
+    <w:p>
+      <w:pPr>
+        <w:pStyle w:val="Cmsor2"/>
+      </w:pPr>
+      <w:r>
+        <w:t>6.4. Esettanulmány</w:t>
+      </w:r>
+    </w:p>
+    <w:p>
+      <w:r>
+        <w:t>Az elemzés során összehasonlították a hagyományos végrehajtást (NoPT) a DPT-vel,</w:t>
+      </w:r>
+      <w:r>
+        <w:br/>
+        <w:t>valamint megvizsgálták az előre (forward) és visszafelé (backward) irányú predikátum-átvitel hatását.</w:t>
+      </w:r>
+      <w:r>
+        <w:br/>
+        <w:t>Az eredmények szerint a DPT:</w:t>
+      </w:r>
+    </w:p>
+    <w:p>
+      <w:pPr>
+        <w:numPr>
+          <w:ilvl w:val="0"/>
+          <w:numId w:val="32"/>
+        </w:numPr>
+      </w:pPr>
+      <w:r>
+        <w:t>több mint 60%-kal csökkentette a hálózati adatforgalmat,</w:t>
+      </w:r>
+    </w:p>
+    <w:p>
+      <w:pPr>
+        <w:numPr>
+          <w:ilvl w:val="0"/>
+          <w:numId w:val="32"/>
+        </w:numPr>
+      </w:pPr>
+      <w:r>
+        <w:t>és közel 2</w:t>
+      </w:r>
+      <w:r>
+        <w:t>-szer</w:t>
+      </w:r>
+      <w:r>
+        <w:t xml:space="preserve"> gyorsabb végrehajtási időt eredményezett.</w:t>
+      </w:r>
+    </w:p>
+    <w:p>
+      <w:pPr>
+        <w:pStyle w:val="Cmsor2"/>
+      </w:pPr>
+      <w:r>
+        <w:t>6.5. Skálázhatóság</w:t>
+      </w:r>
+    </w:p>
+    <w:p>
+      <w:r>
+        <w:t>A cluster scaling kísérletek során a TPC-H benchmarkot 100 GB méretű adaton futtatták,</w:t>
+      </w:r>
+      <w:r>
+        <w:t xml:space="preserve"> </w:t>
+      </w:r>
+      <w:r>
+        <w:t>miközben a csomópontok számát fokozatosan 4-ről 16-ra növelték.</w:t>
+      </w:r>
+      <w:r>
+        <w:br/>
+        <w:t>A mérések szerint a DPT algoritmusok</w:t>
+      </w:r>
+      <w:r>
+        <w:t xml:space="preserve"> </w:t>
+      </w:r>
+      <w:r>
+        <w:t>közel lineáris gyorsulást mutattak, vagyis a teljesítmény arányosan nőtt a csomópontok számával.</w:t>
+      </w:r>
+    </w:p>
+    <w:p>
+      <w:r>
+        <w:t>A shuffle-alapú algoritmusok skálázódása valamivel gyengébb volt a broadcast-alapúaknál,</w:t>
+      </w:r>
+      <w:r>
+        <w:t xml:space="preserve"> </w:t>
+      </w:r>
+      <w:r>
+        <w:t>mivel a hálózati adatcsere mindkét táblát érintette.</w:t>
+      </w:r>
+    </w:p>
+    <w:p>
+      <w:r>
+        <w:t>A data scaling kísérletekben a TPC-H benchmarkot különböző skálafaktorokkal futtatták (SF100, SF200, SF400).</w:t>
+      </w:r>
+      <w:r>
+        <w:br/>
+        <w:t>Az eredmények alapján a predikátum-átvitel előnye az adatmennyiség növekedésével fokozatosan nőtt.</w:t>
+      </w:r>
+      <w:r>
+        <w:br/>
+        <w:t>Míg 100 GB esetén átlagosan 3</w:t>
+      </w:r>
+      <w:r>
+        <w:t>-szor</w:t>
+      </w:r>
+      <w:r>
+        <w:t xml:space="preserve"> gyorsulást értek el a NoPT-hez képest,</w:t>
+      </w:r>
+      <w:r>
+        <w:br/>
+        <w:t>400 GB adaton ez az érték már 3,8</w:t>
+      </w:r>
+      <w:r>
+        <w:t>-szorosra</w:t>
+      </w:r>
+      <w:r>
+        <w:t xml:space="preserve"> emelkedett.</w:t>
+      </w:r>
+    </w:p>
+    <w:p>
+      <w:pPr>
+        <w:pStyle w:val="Cmsor2"/>
+      </w:pPr>
+      <w:r>
+        <w:t>6.6. Összehasonlítás más rendszerekkel</w:t>
+      </w:r>
+    </w:p>
+    <w:p>
+      <w:r>
+        <w:t>A</w:t>
+      </w:r>
+      <w:r>
+        <w:t>z e</w:t>
+      </w:r>
+      <w:r>
+        <w:t xml:space="preserve">losztott predikátum-átvitel (DPT) </w:t>
+      </w:r>
+      <w:r>
+        <w:t xml:space="preserve">összehasonlították a: </w:t>
+      </w:r>
+      <w:r>
+        <w:t>DuckDB, PostgreSQL és SparkSQL motorokkal.</w:t>
+      </w:r>
+      <w:r>
+        <w:t xml:space="preserve"> M</w:t>
+      </w:r>
+      <w:r>
+        <w:t>érések alapján a DPT:</w:t>
+      </w:r>
+    </w:p>
+    <w:p>
+      <w:pPr>
+        <w:numPr>
+          <w:ilvl w:val="0"/>
+          <w:numId w:val="33"/>
+        </w:numPr>
+      </w:pPr>
+      <w:r>
+        <w:t>2–3</w:t>
+      </w:r>
+      <w:r>
+        <w:t>-szor</w:t>
+      </w:r>
+      <w:r>
+        <w:t xml:space="preserve"> gyorsabb volt a SparkSQL-nél,</w:t>
+      </w:r>
+    </w:p>
+    <w:p>
+      <w:pPr>
+        <w:numPr>
+          <w:ilvl w:val="0"/>
+          <w:numId w:val="33"/>
+        </w:numPr>
+      </w:pPr>
+      <w:r>
+        <w:t>és jelentősen kevesebb hálózati adatcserét igényelt, mint a többi rendszer.</w:t>
+      </w:r>
+    </w:p>
+    <w:p>
+      <w:pPr>
+        <w:pStyle w:val="Cmsor2"/>
+      </w:pPr>
+      <w:r>
+        <w:lastRenderedPageBreak/>
+        <w:t>7. Konklúzió</w:t>
+      </w:r>
+    </w:p>
+    <w:p>
+      <w:r>
+        <w:t>A tanulmány egy új megközelítést mutatott be a</w:t>
+      </w:r>
+      <w:r>
+        <w:t xml:space="preserve"> </w:t>
+      </w:r>
+      <w:r>
+        <w:rPr>
+          <w:b/>
+          <w:bCs/>
+        </w:rPr>
+        <w:t>Distributed Predicate Transfer</w:t>
+      </w:r>
+      <w:r>
+        <w:t xml:space="preserve"> megvalósítására, amely jelentősen javítja az analitikus lekérdezések teljesítményét elosztott adatbázis-környezetben.</w:t>
+      </w:r>
+      <w:r>
+        <w:br/>
+        <w:t>A kutatás célja az volt, hogy kiküszöbölje a korábbi predikátum-átviteli algoritmusok két fő korlátját:</w:t>
+      </w:r>
+    </w:p>
+    <w:p>
+      <w:pPr>
+        <w:numPr>
+          <w:ilvl w:val="0"/>
+          <w:numId w:val="34"/>
+        </w:numPr>
+      </w:pPr>
+      <w:r>
+        <w:t>az egyszálú feldolgozási korlátozást, valamint</w:t>
+      </w:r>
+    </w:p>
+    <w:p>
+      <w:pPr>
+        <w:numPr>
+          <w:ilvl w:val="0"/>
+          <w:numId w:val="34"/>
+        </w:numPr>
+      </w:pPr>
+      <w:r>
+        <w:t>az eredményt nem befolyásoló, felesleges átvitelek okozta teljesítményveszteséget</w:t>
+      </w:r>
+    </w:p>
+    <w:p>
+      <w:r>
+        <w:t xml:space="preserve">A </w:t>
+      </w:r>
+      <w:r>
+        <w:t>cikk</w:t>
+      </w:r>
+      <w:r>
+        <w:t xml:space="preserve"> ennek érdekében két kulcsfontosságú fejlesztést</w:t>
+      </w:r>
+      <w:r>
+        <w:t xml:space="preserve"> mutatott be</w:t>
+      </w:r>
+      <w:r>
+        <w:t>:</w:t>
+      </w:r>
+    </w:p>
+    <w:p>
+      <w:pPr>
+        <w:numPr>
+          <w:ilvl w:val="0"/>
+          <w:numId w:val="35"/>
+        </w:numPr>
+      </w:pPr>
+      <w:r>
+        <w:rPr>
+          <w:b/>
+          <w:bCs/>
+        </w:rPr>
+        <w:t>Elosztott predikátum-átvitel</w:t>
+      </w:r>
+      <w:r>
+        <w:t xml:space="preserve"> többcsomópontos környezetre, amely támogatja a </w:t>
+      </w:r>
+      <w:r>
+        <w:rPr>
+          <w:i/>
+          <w:iCs/>
+        </w:rPr>
+        <w:t>broadcast</w:t>
+      </w:r>
+      <w:r>
+        <w:t xml:space="preserve"> és </w:t>
+      </w:r>
+      <w:r>
+        <w:rPr>
+          <w:i/>
+          <w:iCs/>
+        </w:rPr>
+        <w:t>shuffle</w:t>
+      </w:r>
+      <w:r>
+        <w:t>-alapú stratégiákat is.</w:t>
+      </w:r>
+    </w:p>
+    <w:p>
+      <w:pPr>
+        <w:numPr>
+          <w:ilvl w:val="0"/>
+          <w:numId w:val="35"/>
+        </w:numPr>
+      </w:pPr>
+      <w:r>
+        <w:rPr>
+          <w:b/>
+          <w:bCs/>
+        </w:rPr>
+        <w:t>Költségalapú adaptív végrehajtás és metszési (pruning) algoritmus</w:t>
+      </w:r>
+      <w:r>
+        <w:t>, amely futásidőben választja ki az optimális stratégiát, illetve eltávolítja azokat az átviteleket, amelyek nem járulnak hozzá a teljesítményhez.</w:t>
+      </w:r>
+    </w:p>
+    <w:p>
+      <w:r>
+        <w:t>A kísérleti eredmények azt mutatták, hogy a DPT:</w:t>
+      </w:r>
+    </w:p>
+    <w:p>
+      <w:pPr>
+        <w:numPr>
+          <w:ilvl w:val="0"/>
+          <w:numId w:val="36"/>
+        </w:numPr>
+      </w:pPr>
+      <w:r>
+        <w:t>több mint 3</w:t>
+      </w:r>
+      <w:r>
+        <w:t>-szor</w:t>
+      </w:r>
+      <w:r>
+        <w:t xml:space="preserve"> gyorsulást eredményezett a lekérdezési időkben,</w:t>
+      </w:r>
+    </w:p>
+    <w:p>
+      <w:pPr>
+        <w:numPr>
+          <w:ilvl w:val="0"/>
+          <w:numId w:val="36"/>
+        </w:numPr>
+      </w:pPr>
+      <w:r>
+        <w:t>és több mint 2,7</w:t>
+      </w:r>
+      <w:r>
+        <w:t>-szer</w:t>
+      </w:r>
+      <w:r>
+        <w:t xml:space="preserve"> csökkentette a hálózati adatcserét a hagyományos megközelítésekhez képest.</w:t>
+      </w:r>
+    </w:p>
+    <w:p>
+      <w:r>
+        <w:t>A fejlesztett rendszer tehát nemcsak gyorsabb, hanem erőforrás-hatékonyabb is, különösen nagy adatvolumenek és összetett, többtáblás kapcsolások esetén.</w:t>
+      </w:r>
+    </w:p>
+    <w:p>
+      <w:pPr>
+        <w:pStyle w:val="Cmsor3"/>
+      </w:pPr>
+      <w:r>
+        <w:t xml:space="preserve">7.1. </w:t>
+      </w:r>
+      <w:r>
+        <w:t xml:space="preserve">Jövőbeli </w:t>
+      </w:r>
+      <w:r>
+        <w:t>javaslatok</w:t>
+      </w:r>
+    </w:p>
+    <w:p>
+      <w:pPr>
+        <w:numPr>
+          <w:ilvl w:val="0"/>
+          <w:numId w:val="37"/>
+        </w:numPr>
+      </w:pPr>
+      <w:r>
+        <w:t>P</w:t>
+      </w:r>
+      <w:r>
+        <w:t>redikátum-átvitel és a kapcsolási fázis szorosabb integrálása</w:t>
+      </w:r>
+    </w:p>
+    <w:p>
+      <w:pPr>
+        <w:numPr>
+          <w:ilvl w:val="0"/>
+          <w:numId w:val="37"/>
+        </w:numPr>
+      </w:pPr>
+      <w:r>
+        <w:t>R</w:t>
+      </w:r>
+      <w:r>
+        <w:t>endszer még adaptívabb döntéshozatala valós idejű terhelési adatok alapján</w:t>
+      </w:r>
+    </w:p>
+    <w:p>
+      <w:pPr>
+        <w:numPr>
+          <w:ilvl w:val="0"/>
+          <w:numId w:val="37"/>
+        </w:numPr>
+      </w:pPr>
+      <w:r>
+        <w:t>DPT alkalmazása streaming és felhőalapú adatfeldolgozási környezetekben</w:t>
+      </w:r>
+    </w:p>
+    <w:p/>
+    <w:p/>
+    <w:p/>
+    <w:p/>
+    <w:p/>
+    <w:p/>
+    <w:p/>
     <w:sectPr>
       <w:pgSz w:w="11906" w:h="16838"/>
       <w:pgMar w:top="1417" w:right="1417" w:bottom="1417" w:left="1417" w:header="708" w:footer="708" w:gutter="0"/>
@@ -7703,7 +8538,6 @@
   <w:style w:type="character" w:default="1" w:styleId="Bekezdsalapbettpusa">
     <w:name w:val="Default Paragraph Font"/>
     <w:uiPriority w:val="1"/>
-    <w:semiHidden/>
     <w:unhideWhenUsed/>
   </w:style>
   <w:style w:type="table" w:default="1" w:styleId="Normltblzat">

</xml_diff>